<commit_message>
real start of first draft
</commit_message>
<xml_diff>
--- a/writing/methods-best-rf-model.docx
+++ b/writing/methods-best-rf-model.docx
@@ -16,10 +16,261 @@
           <w:sz w:val="28"/>
           <w:szCs w:val="28"/>
         </w:rPr>
-        <w:t>Finding the best Random Forest Model.</w:t>
-      </w:r>
-      <w:bookmarkStart w:id="0" w:name="_GoBack"/>
-      <w:bookmarkEnd w:id="0"/>
+        <w:t xml:space="preserve">Finding </w:t>
+      </w:r>
+      <w:r>
+        <w:rPr>
+          <w:rFonts w:asciiTheme="minorHAnsi" w:hAnsiTheme="minorHAnsi"/>
+          <w:sz w:val="28"/>
+          <w:szCs w:val="28"/>
+        </w:rPr>
+        <w:t>A Baseline Random Forest model</w:t>
+      </w:r>
+    </w:p>
+    <w:p>
+      <w:pPr>
+        <w:rPr>
+          <w:rFonts w:asciiTheme="minorHAnsi" w:hAnsiTheme="minorHAnsi"/>
+          <w:sz w:val="28"/>
+          <w:szCs w:val="28"/>
+        </w:rPr>
+      </w:pPr>
+      <w:r>
+        <w:rPr>
+          <w:rFonts w:asciiTheme="minorHAnsi" w:hAnsiTheme="minorHAnsi"/>
+          <w:sz w:val="28"/>
+          <w:szCs w:val="28"/>
+        </w:rPr>
+        <w:tab/>
+      </w:r>
+    </w:p>
+    <w:p>
+      <w:pPr>
+        <w:rPr>
+          <w:rFonts w:asciiTheme="minorHAnsi" w:hAnsiTheme="minorHAnsi"/>
+          <w:sz w:val="28"/>
+          <w:szCs w:val="28"/>
+        </w:rPr>
+      </w:pPr>
+      <w:r>
+        <w:rPr>
+          <w:rFonts w:asciiTheme="minorHAnsi" w:hAnsiTheme="minorHAnsi"/>
+          <w:sz w:val="28"/>
+          <w:szCs w:val="28"/>
+        </w:rPr>
+        <w:tab/>
+        <w:t>Random Forest models have several hyperparameters that can be adjusted to affect the accuracy of the model being trained</w:t>
+      </w:r>
+      <w:r>
+        <w:rPr>
+          <w:rFonts w:asciiTheme="minorHAnsi" w:hAnsiTheme="minorHAnsi"/>
+          <w:sz w:val="28"/>
+          <w:szCs w:val="28"/>
+        </w:rPr>
+        <w:t xml:space="preserve">. </w:t>
+      </w:r>
+      <w:r>
+        <w:rPr>
+          <w:rFonts w:asciiTheme="minorHAnsi" w:hAnsiTheme="minorHAnsi"/>
+          <w:sz w:val="28"/>
+          <w:szCs w:val="28"/>
+        </w:rPr>
+        <w:t xml:space="preserve">Determining what values of these hyperparameters optimizes the model results can be difficult. </w:t>
+      </w:r>
+      <w:proofErr w:type="spellStart"/>
+      <w:r>
+        <w:rPr>
+          <w:rFonts w:asciiTheme="minorHAnsi" w:hAnsiTheme="minorHAnsi"/>
+          <w:sz w:val="28"/>
+          <w:szCs w:val="28"/>
+        </w:rPr>
+        <w:t>Scikit</w:t>
+      </w:r>
+      <w:proofErr w:type="spellEnd"/>
+      <w:r>
+        <w:rPr>
+          <w:rFonts w:asciiTheme="minorHAnsi" w:hAnsiTheme="minorHAnsi"/>
+          <w:sz w:val="28"/>
+          <w:szCs w:val="28"/>
+        </w:rPr>
+        <w:t>-learn</w:t>
+      </w:r>
+      <w:r>
+        <w:rPr>
+          <w:rFonts w:asciiTheme="minorHAnsi" w:hAnsiTheme="minorHAnsi"/>
+          <w:sz w:val="28"/>
+          <w:szCs w:val="28"/>
+        </w:rPr>
+        <w:t xml:space="preserve"> </w:t>
+      </w:r>
+      <w:r>
+        <w:rPr>
+          <w:rFonts w:asciiTheme="minorHAnsi" w:hAnsiTheme="minorHAnsi"/>
+          <w:sz w:val="28"/>
+          <w:szCs w:val="28"/>
+        </w:rPr>
+        <w:t>p</w:t>
+      </w:r>
+      <w:r>
+        <w:rPr>
+          <w:rFonts w:asciiTheme="minorHAnsi" w:hAnsiTheme="minorHAnsi"/>
+          <w:sz w:val="28"/>
+          <w:szCs w:val="28"/>
+        </w:rPr>
+        <w:t>rovides access to several hyperparameters. These</w:t>
+      </w:r>
+      <w:r>
+        <w:rPr>
+          <w:rFonts w:asciiTheme="minorHAnsi" w:hAnsiTheme="minorHAnsi"/>
+          <w:sz w:val="28"/>
+          <w:szCs w:val="28"/>
+        </w:rPr>
+        <w:t xml:space="preserve"> include t</w:t>
+      </w:r>
+      <w:r>
+        <w:rPr>
+          <w:rFonts w:asciiTheme="minorHAnsi" w:hAnsiTheme="minorHAnsi"/>
+          <w:sz w:val="28"/>
+          <w:szCs w:val="28"/>
+        </w:rPr>
+        <w:t>he number of trees, t</w:t>
+      </w:r>
+      <w:r>
+        <w:rPr>
+          <w:rFonts w:asciiTheme="minorHAnsi" w:hAnsiTheme="minorHAnsi"/>
+          <w:sz w:val="28"/>
+          <w:szCs w:val="28"/>
+        </w:rPr>
+        <w:t xml:space="preserve">he maximum depth of each tree, and the maximum depth of </w:t>
+      </w:r>
+      <w:r>
+        <w:rPr>
+          <w:rFonts w:asciiTheme="minorHAnsi" w:hAnsiTheme="minorHAnsi"/>
+          <w:sz w:val="28"/>
+          <w:szCs w:val="28"/>
+        </w:rPr>
+        <w:t xml:space="preserve">each tree. </w:t>
+      </w:r>
+      <w:r>
+        <w:rPr>
+          <w:rFonts w:asciiTheme="minorHAnsi" w:hAnsiTheme="minorHAnsi"/>
+          <w:sz w:val="28"/>
+          <w:szCs w:val="28"/>
+        </w:rPr>
+        <w:t xml:space="preserve"> </w:t>
+      </w:r>
+      <w:r>
+        <w:rPr>
+          <w:rFonts w:asciiTheme="minorHAnsi" w:hAnsiTheme="minorHAnsi"/>
+          <w:sz w:val="28"/>
+          <w:szCs w:val="28"/>
+        </w:rPr>
+        <w:t xml:space="preserve">Other parameters influence how the trees are split at each decision node. The </w:t>
+      </w:r>
+      <w:proofErr w:type="spellStart"/>
+      <w:r>
+        <w:rPr>
+          <w:rFonts w:asciiTheme="minorHAnsi" w:hAnsiTheme="minorHAnsi"/>
+          <w:sz w:val="28"/>
+          <w:szCs w:val="28"/>
+        </w:rPr>
+        <w:t>Scikit</w:t>
+      </w:r>
+      <w:proofErr w:type="spellEnd"/>
+      <w:r>
+        <w:rPr>
+          <w:rFonts w:asciiTheme="minorHAnsi" w:hAnsiTheme="minorHAnsi"/>
+          <w:sz w:val="28"/>
+          <w:szCs w:val="28"/>
+        </w:rPr>
+        <w:t xml:space="preserve">-learn </w:t>
+      </w:r>
+      <w:r>
+        <w:rPr>
+          <w:rFonts w:asciiTheme="minorHAnsi" w:hAnsiTheme="minorHAnsi"/>
+          <w:sz w:val="28"/>
+          <w:szCs w:val="28"/>
+        </w:rPr>
+        <w:t>hyperparameters</w:t>
+      </w:r>
+      <w:r>
+        <w:rPr>
+          <w:rFonts w:asciiTheme="minorHAnsi" w:hAnsiTheme="minorHAnsi"/>
+          <w:sz w:val="28"/>
+          <w:szCs w:val="28"/>
+        </w:rPr>
+        <w:t xml:space="preserve"> </w:t>
+      </w:r>
+      <w:r>
+        <w:rPr>
+          <w:rFonts w:asciiTheme="minorHAnsi" w:hAnsiTheme="minorHAnsi"/>
+          <w:sz w:val="28"/>
+          <w:szCs w:val="28"/>
+        </w:rPr>
+        <w:t xml:space="preserve">considered are summarized in </w:t>
+      </w:r>
+      <w:r>
+        <w:rPr>
+          <w:rFonts w:asciiTheme="minorHAnsi" w:hAnsiTheme="minorHAnsi"/>
+          <w:sz w:val="28"/>
+          <w:szCs w:val="28"/>
+        </w:rPr>
+        <w:fldChar w:fldCharType="begin"/>
+      </w:r>
+      <w:r>
+        <w:rPr>
+          <w:rFonts w:asciiTheme="minorHAnsi" w:hAnsiTheme="minorHAnsi"/>
+          <w:sz w:val="28"/>
+          <w:szCs w:val="28"/>
+        </w:rPr>
+        <w:instrText xml:space="preserve"> REF _Ref31801769 \h </w:instrText>
+      </w:r>
+      <w:r>
+        <w:rPr>
+          <w:rFonts w:asciiTheme="minorHAnsi" w:hAnsiTheme="minorHAnsi"/>
+          <w:sz w:val="28"/>
+          <w:szCs w:val="28"/>
+        </w:rPr>
+      </w:r>
+      <w:r>
+        <w:rPr>
+          <w:rFonts w:asciiTheme="minorHAnsi" w:hAnsiTheme="minorHAnsi"/>
+          <w:sz w:val="28"/>
+          <w:szCs w:val="28"/>
+        </w:rPr>
+        <w:fldChar w:fldCharType="separate"/>
+      </w:r>
+      <w:r>
+        <w:t>T</w:t>
+      </w:r>
+      <w:r>
+        <w:t>a</w:t>
+      </w:r>
+      <w:r>
+        <w:t xml:space="preserve">ble </w:t>
+      </w:r>
+      <w:r>
+        <w:rPr>
+          <w:noProof/>
+        </w:rPr>
+        <w:t>1</w:t>
+      </w:r>
+      <w:r>
+        <w:rPr>
+          <w:rFonts w:asciiTheme="minorHAnsi" w:hAnsiTheme="minorHAnsi"/>
+          <w:sz w:val="28"/>
+          <w:szCs w:val="28"/>
+        </w:rPr>
+        <w:fldChar w:fldCharType="end"/>
+      </w:r>
+      <w:r>
+        <w:rPr>
+          <w:rFonts w:asciiTheme="minorHAnsi" w:hAnsiTheme="minorHAnsi"/>
+          <w:sz w:val="28"/>
+          <w:szCs w:val="28"/>
+        </w:rPr>
+        <w:t>.</w:t>
+      </w:r>
     </w:p>
     <w:p>
       <w:pPr>
@@ -32,90 +283,41 @@
     </w:p>
     <w:p>
       <w:pPr>
-        <w:rPr>
-          <w:rFonts w:asciiTheme="minorHAnsi" w:hAnsiTheme="minorHAnsi"/>
-          <w:sz w:val="28"/>
-          <w:szCs w:val="28"/>
-        </w:rPr>
+        <w:pStyle w:val="Caption"/>
+        <w:keepNext/>
       </w:pPr>
-      <w:r>
-        <w:rPr>
-          <w:rFonts w:asciiTheme="minorHAnsi" w:hAnsiTheme="minorHAnsi"/>
-          <w:sz w:val="28"/>
-          <w:szCs w:val="28"/>
-        </w:rPr>
-        <w:tab/>
-        <w:t>Random Forest models have several hyperparameters that can be adjusted to affect the accuracy of the model being trained</w:t>
-      </w:r>
-      <w:r>
-        <w:rPr>
-          <w:rFonts w:asciiTheme="minorHAnsi" w:hAnsiTheme="minorHAnsi"/>
-          <w:sz w:val="28"/>
-          <w:szCs w:val="28"/>
-        </w:rPr>
-        <w:t xml:space="preserve">. </w:t>
-      </w:r>
-      <w:r>
-        <w:rPr>
-          <w:rFonts w:asciiTheme="minorHAnsi" w:hAnsiTheme="minorHAnsi"/>
-          <w:sz w:val="28"/>
-          <w:szCs w:val="28"/>
-        </w:rPr>
-        <w:t>Determining what values of these hyperparameters optimizes the model results can be difficult. Hyperparameters include t</w:t>
-      </w:r>
-      <w:r>
-        <w:rPr>
-          <w:rFonts w:asciiTheme="minorHAnsi" w:hAnsiTheme="minorHAnsi"/>
-          <w:sz w:val="28"/>
-          <w:szCs w:val="28"/>
-        </w:rPr>
-        <w:t>he number of trees, t</w:t>
-      </w:r>
-      <w:r>
-        <w:rPr>
-          <w:rFonts w:asciiTheme="minorHAnsi" w:hAnsiTheme="minorHAnsi"/>
-          <w:sz w:val="28"/>
-          <w:szCs w:val="28"/>
-        </w:rPr>
-        <w:t xml:space="preserve">he maximum depth of each tree, and the maximum depth of </w:t>
-      </w:r>
-      <w:r>
-        <w:rPr>
-          <w:rFonts w:asciiTheme="minorHAnsi" w:hAnsiTheme="minorHAnsi"/>
-          <w:sz w:val="28"/>
-          <w:szCs w:val="28"/>
-        </w:rPr>
-        <w:t xml:space="preserve">each tree. </w:t>
-      </w:r>
-      <w:r>
-        <w:rPr>
-          <w:rFonts w:asciiTheme="minorHAnsi" w:hAnsiTheme="minorHAnsi"/>
-          <w:sz w:val="28"/>
-          <w:szCs w:val="28"/>
-        </w:rPr>
-        <w:t xml:space="preserve"> </w:t>
-      </w:r>
-      <w:r>
-        <w:rPr>
-          <w:rFonts w:asciiTheme="minorHAnsi" w:hAnsiTheme="minorHAnsi"/>
-          <w:sz w:val="28"/>
-          <w:szCs w:val="28"/>
-        </w:rPr>
-        <w:t xml:space="preserve">Other parameters influence how the trees are split at each decision node. The hyperparameters we considered are summarized in table (HPT) </w:t>
-      </w:r>
-    </w:p>
-    <w:p>
-      <w:pPr>
-        <w:rPr>
-          <w:rFonts w:asciiTheme="minorHAnsi" w:hAnsiTheme="minorHAnsi"/>
-          <w:sz w:val="28"/>
-          <w:szCs w:val="28"/>
-        </w:rPr>
-      </w:pPr>
+      <w:bookmarkStart w:id="0" w:name="_Ref31801746"/>
+      <w:bookmarkStart w:id="1" w:name="_Ref31801769"/>
+      <w:r>
+        <w:t xml:space="preserve">Table </w:t>
+      </w:r>
+      <w:r>
+        <w:fldChar w:fldCharType="begin"/>
+      </w:r>
+      <w:r>
+        <w:instrText xml:space="preserve"> SEQ Table \* ARABIC </w:instrText>
+      </w:r>
+      <w:r>
+        <w:fldChar w:fldCharType="separate"/>
+      </w:r>
+      <w:r>
+        <w:rPr>
+          <w:noProof/>
+        </w:rPr>
+        <w:t>1</w:t>
+      </w:r>
+      <w:r>
+        <w:fldChar w:fldCharType="end"/>
+      </w:r>
+      <w:bookmarkEnd w:id="1"/>
+      <w:r>
+        <w:t>: Summary of Random Forest Hyperparameters</w:t>
+      </w:r>
+      <w:bookmarkEnd w:id="0"/>
     </w:p>
     <w:tbl>
       <w:tblPr>
-        <w:tblStyle w:val="TableGrid"/>
+        <w:tblStyle w:val="TableGridLight"/>
         <w:tblW w:w="0" w:type="auto"/>
         <w:jc w:val="center"/>
         <w:tblLook w:val="04A0" w:firstRow="1" w:lastRow="0" w:firstColumn="1" w:lastColumn="0" w:noHBand="0" w:noVBand="1"/>
@@ -161,6 +363,7 @@
                 <w:rFonts w:asciiTheme="minorHAnsi" w:hAnsiTheme="minorHAnsi"/>
                 <w:sz w:val="28"/>
                 <w:szCs w:val="28"/>
+                <w:highlight w:val="red"/>
               </w:rPr>
             </w:pPr>
           </w:p>
@@ -226,13 +429,15 @@
                 <w:rFonts w:asciiTheme="minorHAnsi" w:hAnsiTheme="minorHAnsi"/>
                 <w:sz w:val="28"/>
                 <w:szCs w:val="28"/>
-              </w:rPr>
-            </w:pPr>
-            <w:r>
-              <w:rPr>
-                <w:rFonts w:asciiTheme="minorHAnsi" w:hAnsiTheme="minorHAnsi"/>
-                <w:sz w:val="28"/>
-                <w:szCs w:val="28"/>
+                <w:highlight w:val="red"/>
+              </w:rPr>
+            </w:pPr>
+            <w:r>
+              <w:rPr>
+                <w:rFonts w:asciiTheme="minorHAnsi" w:hAnsiTheme="minorHAnsi"/>
+                <w:sz w:val="28"/>
+                <w:szCs w:val="28"/>
+                <w:highlight w:val="red"/>
               </w:rPr>
               <w:t>e</w:t>
             </w:r>
@@ -307,13 +512,15 @@
                 <w:rFonts w:asciiTheme="minorHAnsi" w:hAnsiTheme="minorHAnsi"/>
                 <w:sz w:val="28"/>
                 <w:szCs w:val="28"/>
-              </w:rPr>
-            </w:pPr>
-            <w:r>
-              <w:rPr>
-                <w:rFonts w:asciiTheme="minorHAnsi" w:hAnsiTheme="minorHAnsi"/>
-                <w:sz w:val="28"/>
-                <w:szCs w:val="28"/>
+                <w:highlight w:val="red"/>
+              </w:rPr>
+            </w:pPr>
+            <w:r>
+              <w:rPr>
+                <w:rFonts w:asciiTheme="minorHAnsi" w:hAnsiTheme="minorHAnsi"/>
+                <w:sz w:val="28"/>
+                <w:szCs w:val="28"/>
+                <w:highlight w:val="red"/>
               </w:rPr>
               <w:t>md</w:t>
             </w:r>
@@ -388,6 +595,7 @@
                 <w:rFonts w:asciiTheme="minorHAnsi" w:hAnsiTheme="minorHAnsi"/>
                 <w:sz w:val="28"/>
                 <w:szCs w:val="28"/>
+                <w:highlight w:val="red"/>
               </w:rPr>
             </w:pPr>
             <w:proofErr w:type="spellStart"/>
@@ -396,6 +604,7 @@
                 <w:rFonts w:asciiTheme="minorHAnsi" w:hAnsiTheme="minorHAnsi"/>
                 <w:sz w:val="28"/>
                 <w:szCs w:val="28"/>
+                <w:highlight w:val="red"/>
               </w:rPr>
               <w:t>mss</w:t>
             </w:r>
@@ -471,6 +680,7 @@
                 <w:rFonts w:asciiTheme="minorHAnsi" w:hAnsiTheme="minorHAnsi"/>
                 <w:sz w:val="28"/>
                 <w:szCs w:val="28"/>
+                <w:highlight w:val="red"/>
               </w:rPr>
             </w:pPr>
             <w:proofErr w:type="spellStart"/>
@@ -479,6 +689,7 @@
                 <w:rFonts w:asciiTheme="minorHAnsi" w:hAnsiTheme="minorHAnsi"/>
                 <w:sz w:val="28"/>
                 <w:szCs w:val="28"/>
+                <w:highlight w:val="red"/>
               </w:rPr>
               <w:t>msl</w:t>
             </w:r>
@@ -546,13 +757,15 @@
                 <w:rFonts w:asciiTheme="minorHAnsi" w:hAnsiTheme="minorHAnsi"/>
                 <w:sz w:val="28"/>
                 <w:szCs w:val="28"/>
-              </w:rPr>
-            </w:pPr>
-            <w:r>
-              <w:rPr>
-                <w:rFonts w:asciiTheme="minorHAnsi" w:hAnsiTheme="minorHAnsi"/>
-                <w:sz w:val="28"/>
-                <w:szCs w:val="28"/>
+                <w:highlight w:val="red"/>
+              </w:rPr>
+            </w:pPr>
+            <w:r>
+              <w:rPr>
+                <w:rFonts w:asciiTheme="minorHAnsi" w:hAnsiTheme="minorHAnsi"/>
+                <w:sz w:val="28"/>
+                <w:szCs w:val="28"/>
+                <w:highlight w:val="red"/>
               </w:rPr>
               <w:t>mf</w:t>
             </w:r>
@@ -619,6 +832,7 @@
                 <w:rFonts w:asciiTheme="minorHAnsi" w:hAnsiTheme="minorHAnsi"/>
                 <w:sz w:val="28"/>
                 <w:szCs w:val="28"/>
+                <w:highlight w:val="red"/>
               </w:rPr>
             </w:pPr>
             <w:proofErr w:type="spellStart"/>
@@ -627,6 +841,7 @@
                 <w:rFonts w:asciiTheme="minorHAnsi" w:hAnsiTheme="minorHAnsi"/>
                 <w:sz w:val="28"/>
                 <w:szCs w:val="28"/>
+                <w:highlight w:val="red"/>
               </w:rPr>
               <w:t>mln</w:t>
             </w:r>
@@ -639,6 +854,7 @@
           </w:tcPr>
           <w:p>
             <w:pPr>
+              <w:keepNext/>
               <w:rPr>
                 <w:rFonts w:asciiTheme="minorHAnsi" w:hAnsiTheme="minorHAnsi"/>
                 <w:sz w:val="28"/>
@@ -676,7 +892,6 @@
     </w:p>
     <w:p>
       <w:pPr>
-        <w:jc w:val="center"/>
         <w:rPr>
           <w:rFonts w:asciiTheme="minorHAnsi" w:hAnsiTheme="minorHAnsi"/>
           <w:sz w:val="28"/>
@@ -689,7 +904,184 @@
           <w:sz w:val="28"/>
           <w:szCs w:val="28"/>
         </w:rPr>
-        <w:t xml:space="preserve">HPT summary of </w:t>
+        <w:tab/>
+      </w:r>
+      <w:r>
+        <w:rPr>
+          <w:rFonts w:asciiTheme="minorHAnsi" w:hAnsiTheme="minorHAnsi"/>
+          <w:sz w:val="28"/>
+          <w:szCs w:val="28"/>
+        </w:rPr>
+        <w:t xml:space="preserve">In order to determine which combination of </w:t>
+      </w:r>
+      <w:r>
+        <w:rPr>
+          <w:rFonts w:asciiTheme="minorHAnsi" w:hAnsiTheme="minorHAnsi"/>
+          <w:sz w:val="28"/>
+          <w:szCs w:val="28"/>
+        </w:rPr>
+        <w:t>hyper</w:t>
+      </w:r>
+      <w:r>
+        <w:rPr>
+          <w:rFonts w:asciiTheme="minorHAnsi" w:hAnsiTheme="minorHAnsi"/>
+          <w:sz w:val="28"/>
+          <w:szCs w:val="28"/>
+        </w:rPr>
+        <w:t>parameters creates the best random forest model</w:t>
+      </w:r>
+      <w:r>
+        <w:rPr>
+          <w:rFonts w:asciiTheme="minorHAnsi" w:hAnsiTheme="minorHAnsi"/>
+          <w:sz w:val="28"/>
+          <w:szCs w:val="28"/>
+        </w:rPr>
+        <w:t xml:space="preserve"> we looked at various combinations of parameters</w:t>
+      </w:r>
+      <w:r>
+        <w:rPr>
+          <w:rFonts w:asciiTheme="minorHAnsi" w:hAnsiTheme="minorHAnsi"/>
+          <w:sz w:val="28"/>
+          <w:szCs w:val="28"/>
+        </w:rPr>
+        <w:t xml:space="preserve">. The values of each hyperparameter considered are shown in </w:t>
+      </w:r>
+      <w:r>
+        <w:rPr>
+          <w:rFonts w:asciiTheme="minorHAnsi" w:hAnsiTheme="minorHAnsi"/>
+          <w:sz w:val="28"/>
+          <w:szCs w:val="28"/>
+        </w:rPr>
+        <w:fldChar w:fldCharType="begin"/>
+      </w:r>
+      <w:r>
+        <w:rPr>
+          <w:rFonts w:asciiTheme="minorHAnsi" w:hAnsiTheme="minorHAnsi"/>
+          <w:sz w:val="28"/>
+          <w:szCs w:val="28"/>
+        </w:rPr>
+        <w:instrText xml:space="preserve"> REF _Ref31802079 \h </w:instrText>
+      </w:r>
+      <w:r>
+        <w:rPr>
+          <w:rFonts w:asciiTheme="minorHAnsi" w:hAnsiTheme="minorHAnsi"/>
+          <w:sz w:val="28"/>
+          <w:szCs w:val="28"/>
+        </w:rPr>
+      </w:r>
+      <w:r>
+        <w:rPr>
+          <w:rFonts w:asciiTheme="minorHAnsi" w:hAnsiTheme="minorHAnsi"/>
+          <w:sz w:val="28"/>
+          <w:szCs w:val="28"/>
+        </w:rPr>
+        <w:fldChar w:fldCharType="separate"/>
+      </w:r>
+      <w:r>
+        <w:t xml:space="preserve">Table </w:t>
+      </w:r>
+      <w:r>
+        <w:rPr>
+          <w:noProof/>
+        </w:rPr>
+        <w:t>2</w:t>
+      </w:r>
+      <w:r>
+        <w:rPr>
+          <w:rFonts w:asciiTheme="minorHAnsi" w:hAnsiTheme="minorHAnsi"/>
+          <w:sz w:val="28"/>
+          <w:szCs w:val="28"/>
+        </w:rPr>
+        <w:fldChar w:fldCharType="end"/>
+      </w:r>
+      <w:r>
+        <w:rPr>
+          <w:rFonts w:asciiTheme="minorHAnsi" w:hAnsiTheme="minorHAnsi"/>
+          <w:sz w:val="28"/>
+          <w:szCs w:val="28"/>
+        </w:rPr>
+        <w:t xml:space="preserve">. </w:t>
+      </w:r>
+      <w:r>
+        <w:rPr>
+          <w:rFonts w:asciiTheme="minorHAnsi" w:hAnsiTheme="minorHAnsi"/>
+          <w:sz w:val="28"/>
+          <w:szCs w:val="28"/>
+        </w:rPr>
+        <w:t xml:space="preserve">Also included in the table are the three percentages of the training data used to train the models. </w:t>
+      </w:r>
+      <w:r>
+        <w:rPr>
+          <w:rFonts w:asciiTheme="minorHAnsi" w:hAnsiTheme="minorHAnsi"/>
+          <w:sz w:val="28"/>
+          <w:szCs w:val="28"/>
+        </w:rPr>
+        <w:t xml:space="preserve">The combinations of these hyperparameters were examined in a brute force manor. Each variation </w:t>
+      </w:r>
+      <w:r>
+        <w:rPr>
+          <w:rFonts w:asciiTheme="minorHAnsi" w:hAnsiTheme="minorHAnsi"/>
+          <w:sz w:val="28"/>
+          <w:szCs w:val="28"/>
+        </w:rPr>
+        <w:t>of</w:t>
+      </w:r>
+      <w:r>
+        <w:rPr>
+          <w:rFonts w:asciiTheme="minorHAnsi" w:hAnsiTheme="minorHAnsi"/>
+          <w:sz w:val="28"/>
+          <w:szCs w:val="28"/>
+        </w:rPr>
+        <w:t xml:space="preserve"> a hyperparameter was combined with each possibility of other</w:t>
+      </w:r>
+      <w:r>
+        <w:rPr>
+          <w:rFonts w:asciiTheme="minorHAnsi" w:hAnsiTheme="minorHAnsi"/>
+          <w:sz w:val="28"/>
+          <w:szCs w:val="28"/>
+        </w:rPr>
+        <w:t xml:space="preserve"> the</w:t>
+      </w:r>
+      <w:r>
+        <w:rPr>
+          <w:rFonts w:asciiTheme="minorHAnsi" w:hAnsiTheme="minorHAnsi"/>
+          <w:sz w:val="28"/>
+          <w:szCs w:val="28"/>
+        </w:rPr>
+        <w:t xml:space="preserve"> hyperparameters.</w:t>
+      </w:r>
+      <w:r>
+        <w:rPr>
+          <w:rFonts w:asciiTheme="minorHAnsi" w:hAnsiTheme="minorHAnsi"/>
+          <w:sz w:val="28"/>
+          <w:szCs w:val="28"/>
+        </w:rPr>
+        <w:t xml:space="preserve"> </w:t>
+      </w:r>
+      <w:r>
+        <w:rPr>
+          <w:rFonts w:asciiTheme="minorHAnsi" w:hAnsiTheme="minorHAnsi"/>
+          <w:sz w:val="28"/>
+          <w:szCs w:val="28"/>
+        </w:rPr>
+        <w:t>With this method</w:t>
+      </w:r>
+      <w:r>
+        <w:rPr>
+          <w:rFonts w:asciiTheme="minorHAnsi" w:hAnsiTheme="minorHAnsi"/>
+          <w:sz w:val="28"/>
+          <w:szCs w:val="28"/>
+        </w:rPr>
+        <w:t xml:space="preserve"> there were 5,184 models to train. </w:t>
+      </w:r>
+      <w:r>
+        <w:rPr>
+          <w:rFonts w:asciiTheme="minorHAnsi" w:hAnsiTheme="minorHAnsi"/>
+          <w:sz w:val="28"/>
+          <w:szCs w:val="28"/>
+          <w:highlight w:val="red"/>
+        </w:rPr>
+        <w:t xml:space="preserve">{talk about the </w:t>
       </w:r>
       <w:proofErr w:type="spellStart"/>
       <w:r>
@@ -697,8 +1089,9 @@
           <w:rFonts w:asciiTheme="minorHAnsi" w:hAnsiTheme="minorHAnsi"/>
           <w:sz w:val="28"/>
           <w:szCs w:val="28"/>
-        </w:rPr>
-        <w:t>scikit</w:t>
+          <w:highlight w:val="red"/>
+        </w:rPr>
+        <w:t>n_E</w:t>
       </w:r>
       <w:proofErr w:type="spellEnd"/>
       <w:r>
@@ -706,8 +1099,46 @@
           <w:rFonts w:asciiTheme="minorHAnsi" w:hAnsiTheme="minorHAnsi"/>
           <w:sz w:val="28"/>
           <w:szCs w:val="28"/>
-        </w:rPr>
-        <w:t xml:space="preserve"> learn rf parameters</w:t>
+          <w:highlight w:val="red"/>
+        </w:rPr>
+        <w:t xml:space="preserve"> = </w:t>
+      </w:r>
+      <w:proofErr w:type="gramStart"/>
+      <w:r>
+        <w:rPr>
+          <w:rFonts w:asciiTheme="minorHAnsi" w:hAnsiTheme="minorHAnsi"/>
+          <w:sz w:val="28"/>
+          <w:szCs w:val="28"/>
+          <w:highlight w:val="red"/>
+        </w:rPr>
+        <w:t>150</w:t>
+      </w:r>
+      <w:r>
+        <w:rPr>
+          <w:rFonts w:asciiTheme="minorHAnsi" w:hAnsiTheme="minorHAnsi"/>
+          <w:sz w:val="28"/>
+          <w:szCs w:val="28"/>
+          <w:highlight w:val="red"/>
+        </w:rPr>
+        <w:t xml:space="preserve"> </w:t>
+      </w:r>
+      <w:r>
+        <w:rPr>
+          <w:rFonts w:asciiTheme="minorHAnsi" w:hAnsiTheme="minorHAnsi"/>
+          <w:sz w:val="28"/>
+          <w:szCs w:val="28"/>
+          <w:highlight w:val="red"/>
+        </w:rPr>
+        <w:t>}</w:t>
+      </w:r>
+      <w:proofErr w:type="gramEnd"/>
+      <w:r>
+        <w:rPr>
+          <w:rFonts w:asciiTheme="minorHAnsi" w:hAnsiTheme="minorHAnsi"/>
+          <w:sz w:val="28"/>
+          <w:szCs w:val="28"/>
+        </w:rPr>
+        <w:t xml:space="preserve"> ?</w:t>
       </w:r>
     </w:p>
     <w:p>
@@ -727,100 +1158,42 @@
           <w:szCs w:val="28"/>
         </w:rPr>
       </w:pPr>
-      <w:r>
-        <w:rPr>
-          <w:rFonts w:asciiTheme="minorHAnsi" w:hAnsiTheme="minorHAnsi"/>
-          <w:sz w:val="28"/>
-          <w:szCs w:val="28"/>
-        </w:rPr>
-        <w:tab/>
-      </w:r>
-      <w:r>
-        <w:rPr>
-          <w:rFonts w:asciiTheme="minorHAnsi" w:hAnsiTheme="minorHAnsi"/>
-          <w:sz w:val="28"/>
-          <w:szCs w:val="28"/>
-        </w:rPr>
-        <w:t xml:space="preserve">In order to determine which combination of </w:t>
-      </w:r>
-      <w:r>
-        <w:rPr>
-          <w:rFonts w:asciiTheme="minorHAnsi" w:hAnsiTheme="minorHAnsi"/>
-          <w:sz w:val="28"/>
-          <w:szCs w:val="28"/>
-        </w:rPr>
-        <w:t>hyper</w:t>
-      </w:r>
-      <w:r>
-        <w:rPr>
-          <w:rFonts w:asciiTheme="minorHAnsi" w:hAnsiTheme="minorHAnsi"/>
-          <w:sz w:val="28"/>
-          <w:szCs w:val="28"/>
-        </w:rPr>
-        <w:t>parameters creates the best random forest model</w:t>
-      </w:r>
-      <w:r>
-        <w:rPr>
-          <w:rFonts w:asciiTheme="minorHAnsi" w:hAnsiTheme="minorHAnsi"/>
-          <w:sz w:val="28"/>
-          <w:szCs w:val="28"/>
-        </w:rPr>
-        <w:t xml:space="preserve"> we looked at various combinations of parameters</w:t>
-      </w:r>
-      <w:r>
-        <w:rPr>
-          <w:rFonts w:asciiTheme="minorHAnsi" w:hAnsiTheme="minorHAnsi"/>
-          <w:sz w:val="28"/>
-          <w:szCs w:val="28"/>
-        </w:rPr>
-        <w:t>. The values of each hyperparameter considered are shown in table VCT</w:t>
-      </w:r>
-      <w:r>
-        <w:rPr>
-          <w:rFonts w:asciiTheme="minorHAnsi" w:hAnsiTheme="minorHAnsi"/>
-          <w:sz w:val="28"/>
-          <w:szCs w:val="28"/>
-        </w:rPr>
-        <w:t>. We also look at three</w:t>
-      </w:r>
-      <w:r>
-        <w:rPr>
-          <w:rFonts w:asciiTheme="minorHAnsi" w:hAnsiTheme="minorHAnsi"/>
-          <w:sz w:val="28"/>
-          <w:szCs w:val="28"/>
-        </w:rPr>
-        <w:t xml:space="preserve"> percentages of the total data as the training data. The combinations of these hyperparameters were examined in a brute force manor. Each variation in a hyperparameter was combined with each possibility of other hyperparameters.</w:t>
-      </w:r>
-      <w:r>
-        <w:rPr>
-          <w:rFonts w:asciiTheme="minorHAnsi" w:hAnsiTheme="minorHAnsi"/>
-          <w:sz w:val="28"/>
-          <w:szCs w:val="28"/>
-        </w:rPr>
-        <w:t xml:space="preserve"> This means there were 5,184 models to train. </w:t>
-      </w:r>
     </w:p>
     <w:p>
       <w:pPr>
-        <w:rPr>
-          <w:rFonts w:asciiTheme="minorHAnsi" w:hAnsiTheme="minorHAnsi"/>
-          <w:sz w:val="28"/>
-          <w:szCs w:val="28"/>
-        </w:rPr>
+        <w:pStyle w:val="Caption"/>
+        <w:keepNext/>
       </w:pPr>
-    </w:p>
-    <w:p>
-      <w:pPr>
-        <w:rPr>
-          <w:rFonts w:asciiTheme="minorHAnsi" w:hAnsiTheme="minorHAnsi"/>
-          <w:sz w:val="28"/>
-          <w:szCs w:val="28"/>
-        </w:rPr>
-      </w:pPr>
+      <w:bookmarkStart w:id="2" w:name="_Ref31802079"/>
+      <w:r>
+        <w:t xml:space="preserve">Table </w:t>
+      </w:r>
+      <w:r>
+        <w:fldChar w:fldCharType="begin"/>
+      </w:r>
+      <w:r>
+        <w:instrText xml:space="preserve"> SEQ Table \* ARABIC </w:instrText>
+      </w:r>
+      <w:r>
+        <w:fldChar w:fldCharType="separate"/>
+      </w:r>
+      <w:r>
+        <w:rPr>
+          <w:noProof/>
+        </w:rPr>
+        <w:t>2</w:t>
+      </w:r>
+      <w:r>
+        <w:fldChar w:fldCharType="end"/>
+      </w:r>
+      <w:bookmarkEnd w:id="2"/>
+      <w:r>
+        <w:t>: Hyperparameter Values</w:t>
+      </w:r>
     </w:p>
     <w:tbl>
       <w:tblPr>
-        <w:tblStyle w:val="TableGrid"/>
+        <w:tblStyle w:val="TableGridLight"/>
         <w:tblW w:w="0" w:type="auto"/>
         <w:jc w:val="center"/>
         <w:tblLook w:val="04A0" w:firstRow="1" w:lastRow="0" w:firstColumn="1" w:lastColumn="0" w:noHBand="0" w:noVBand="1"/>
@@ -873,7 +1246,7 @@
                 <w:sz w:val="28"/>
                 <w:szCs w:val="28"/>
               </w:rPr>
-              <w:t>Values used</w:t>
+              <w:t>Values</w:t>
             </w:r>
           </w:p>
         </w:tc>
@@ -1236,7 +1609,250 @@
     </w:tbl>
     <w:p>
       <w:pPr>
-        <w:jc w:val="center"/>
+        <w:ind w:firstLine="720"/>
+        <w:rPr>
+          <w:rFonts w:asciiTheme="minorHAnsi" w:hAnsiTheme="minorHAnsi"/>
+          <w:sz w:val="28"/>
+          <w:szCs w:val="28"/>
+        </w:rPr>
+      </w:pPr>
+      <w:r>
+        <w:rPr>
+          <w:rFonts w:asciiTheme="minorHAnsi" w:hAnsiTheme="minorHAnsi"/>
+          <w:sz w:val="28"/>
+          <w:szCs w:val="28"/>
+        </w:rPr>
+        <w:lastRenderedPageBreak/>
+        <w:t>T</w:t>
+      </w:r>
+      <w:r>
+        <w:rPr>
+          <w:rFonts w:asciiTheme="minorHAnsi" w:hAnsiTheme="minorHAnsi"/>
+          <w:sz w:val="28"/>
+          <w:szCs w:val="28"/>
+        </w:rPr>
+        <w:t xml:space="preserve">raining the 5,184 possible models was accomplished using four </w:t>
+      </w:r>
+      <w:r>
+        <w:rPr>
+          <w:rFonts w:asciiTheme="minorHAnsi" w:hAnsiTheme="minorHAnsi"/>
+          <w:sz w:val="28"/>
+          <w:szCs w:val="28"/>
+        </w:rPr>
+        <w:t xml:space="preserve">systems </w:t>
+      </w:r>
+      <w:r>
+        <w:rPr>
+          <w:rFonts w:asciiTheme="minorHAnsi" w:hAnsiTheme="minorHAnsi"/>
+          <w:sz w:val="28"/>
+          <w:szCs w:val="28"/>
+        </w:rPr>
+        <w:t>with varying capabilities, and existing workloads.</w:t>
+      </w:r>
+      <w:r>
+        <w:rPr>
+          <w:rFonts w:asciiTheme="minorHAnsi" w:hAnsiTheme="minorHAnsi"/>
+          <w:sz w:val="28"/>
+          <w:szCs w:val="28"/>
+        </w:rPr>
+        <w:t xml:space="preserve"> They ran either Mac OSX, Debian, or Ubuntu.</w:t>
+      </w:r>
+      <w:r>
+        <w:rPr>
+          <w:rFonts w:asciiTheme="minorHAnsi" w:hAnsiTheme="minorHAnsi"/>
+          <w:sz w:val="28"/>
+          <w:szCs w:val="28"/>
+        </w:rPr>
+        <w:t xml:space="preserve"> </w:t>
+      </w:r>
+      <w:r>
+        <w:rPr>
+          <w:rFonts w:asciiTheme="minorHAnsi" w:hAnsiTheme="minorHAnsi"/>
+          <w:sz w:val="28"/>
+          <w:szCs w:val="28"/>
+        </w:rPr>
+        <w:fldChar w:fldCharType="begin"/>
+      </w:r>
+      <w:r>
+        <w:rPr>
+          <w:rFonts w:asciiTheme="minorHAnsi" w:hAnsiTheme="minorHAnsi"/>
+          <w:sz w:val="28"/>
+          <w:szCs w:val="28"/>
+        </w:rPr>
+        <w:instrText xml:space="preserve"> REF _Ref31802416 \h </w:instrText>
+      </w:r>
+      <w:r>
+        <w:rPr>
+          <w:rFonts w:asciiTheme="minorHAnsi" w:hAnsiTheme="minorHAnsi"/>
+          <w:sz w:val="28"/>
+          <w:szCs w:val="28"/>
+        </w:rPr>
+      </w:r>
+      <w:r>
+        <w:rPr>
+          <w:rFonts w:asciiTheme="minorHAnsi" w:hAnsiTheme="minorHAnsi"/>
+          <w:sz w:val="28"/>
+          <w:szCs w:val="28"/>
+        </w:rPr>
+        <w:fldChar w:fldCharType="separate"/>
+      </w:r>
+      <w:r>
+        <w:t xml:space="preserve">Table </w:t>
+      </w:r>
+      <w:r>
+        <w:rPr>
+          <w:noProof/>
+        </w:rPr>
+        <w:t>3</w:t>
+      </w:r>
+      <w:r>
+        <w:rPr>
+          <w:rFonts w:asciiTheme="minorHAnsi" w:hAnsiTheme="minorHAnsi"/>
+          <w:sz w:val="28"/>
+          <w:szCs w:val="28"/>
+        </w:rPr>
+        <w:fldChar w:fldCharType="end"/>
+      </w:r>
+      <w:r>
+        <w:rPr>
+          <w:rFonts w:asciiTheme="minorHAnsi" w:hAnsiTheme="minorHAnsi"/>
+          <w:sz w:val="28"/>
+          <w:szCs w:val="28"/>
+        </w:rPr>
+        <w:t xml:space="preserve"> s</w:t>
+      </w:r>
+      <w:r>
+        <w:rPr>
+          <w:rFonts w:asciiTheme="minorHAnsi" w:hAnsiTheme="minorHAnsi"/>
+          <w:sz w:val="28"/>
+          <w:szCs w:val="28"/>
+        </w:rPr>
+        <w:t xml:space="preserve">ummarizes the </w:t>
+      </w:r>
+      <w:r>
+        <w:rPr>
+          <w:rFonts w:asciiTheme="minorHAnsi" w:hAnsiTheme="minorHAnsi"/>
+          <w:sz w:val="28"/>
+          <w:szCs w:val="28"/>
+        </w:rPr>
+        <w:t xml:space="preserve">systems </w:t>
+      </w:r>
+      <w:r>
+        <w:rPr>
+          <w:rFonts w:asciiTheme="minorHAnsi" w:hAnsiTheme="minorHAnsi"/>
+          <w:sz w:val="28"/>
+          <w:szCs w:val="28"/>
+        </w:rPr>
+        <w:t>used</w:t>
+      </w:r>
+      <w:r>
+        <w:rPr>
+          <w:rFonts w:asciiTheme="minorHAnsi" w:hAnsiTheme="minorHAnsi"/>
+          <w:sz w:val="28"/>
+          <w:szCs w:val="28"/>
+        </w:rPr>
+        <w:t>, and presents the time each ran the best model in</w:t>
+      </w:r>
+      <w:r>
+        <w:rPr>
+          <w:rFonts w:asciiTheme="minorHAnsi" w:hAnsiTheme="minorHAnsi"/>
+          <w:sz w:val="28"/>
+          <w:szCs w:val="28"/>
+        </w:rPr>
+        <w:t>.</w:t>
+      </w:r>
+      <w:r>
+        <w:rPr>
+          <w:rFonts w:asciiTheme="minorHAnsi" w:hAnsiTheme="minorHAnsi"/>
+          <w:sz w:val="28"/>
+          <w:szCs w:val="28"/>
+        </w:rPr>
+        <w:t xml:space="preserve"> The Random Forest regressors were configured in a way that four </w:t>
+      </w:r>
+      <w:r>
+        <w:rPr>
+          <w:rFonts w:asciiTheme="minorHAnsi" w:hAnsiTheme="minorHAnsi"/>
+          <w:sz w:val="28"/>
+          <w:szCs w:val="28"/>
+        </w:rPr>
+        <w:t>parallel jobs</w:t>
+      </w:r>
+      <w:r>
+        <w:rPr>
+          <w:rFonts w:asciiTheme="minorHAnsi" w:hAnsiTheme="minorHAnsi"/>
+          <w:sz w:val="28"/>
+          <w:szCs w:val="28"/>
+        </w:rPr>
+        <w:t xml:space="preserve"> were used to build trees in the forest. </w:t>
+      </w:r>
+      <w:r>
+        <w:rPr>
+          <w:rFonts w:asciiTheme="minorHAnsi" w:hAnsiTheme="minorHAnsi"/>
+          <w:sz w:val="28"/>
+          <w:szCs w:val="28"/>
+        </w:rPr>
+        <w:t>Statistics were collected on each of the models trained, but the models themselves were not saved at this time. The s</w:t>
+      </w:r>
+      <w:r>
+        <w:rPr>
+          <w:rFonts w:asciiTheme="minorHAnsi" w:hAnsiTheme="minorHAnsi"/>
+          <w:sz w:val="28"/>
+          <w:szCs w:val="28"/>
+        </w:rPr>
+        <w:t>tatistic</w:t>
+      </w:r>
+      <w:r>
+        <w:rPr>
+          <w:rFonts w:asciiTheme="minorHAnsi" w:hAnsiTheme="minorHAnsi"/>
+          <w:sz w:val="28"/>
+          <w:szCs w:val="28"/>
+        </w:rPr>
+        <w:t xml:space="preserve">s recorded were the time </w:t>
+      </w:r>
+      <w:r>
+        <w:rPr>
+          <w:rFonts w:asciiTheme="minorHAnsi" w:hAnsiTheme="minorHAnsi"/>
+          <w:sz w:val="28"/>
+          <w:szCs w:val="28"/>
+        </w:rPr>
+        <w:t>to train each model, the time to predict the values for a given year, the mean difference</w:t>
+      </w:r>
+      <w:r>
+        <w:rPr>
+          <w:rFonts w:asciiTheme="minorHAnsi" w:hAnsiTheme="minorHAnsi"/>
+          <w:sz w:val="28"/>
+          <w:szCs w:val="28"/>
+        </w:rPr>
+        <w:t xml:space="preserve"> and its variance,</w:t>
+      </w:r>
+      <w:r>
+        <w:rPr>
+          <w:rFonts w:asciiTheme="minorHAnsi" w:hAnsiTheme="minorHAnsi"/>
+          <w:sz w:val="28"/>
+          <w:szCs w:val="28"/>
+        </w:rPr>
+        <w:t xml:space="preserve"> the mean absolute difference </w:t>
+      </w:r>
+      <w:r>
+        <w:rPr>
+          <w:rFonts w:asciiTheme="minorHAnsi" w:hAnsiTheme="minorHAnsi"/>
+          <w:sz w:val="28"/>
+          <w:szCs w:val="28"/>
+        </w:rPr>
+        <w:t>and its variance</w:t>
+      </w:r>
+      <w:r>
+        <w:rPr>
+          <w:rFonts w:asciiTheme="minorHAnsi" w:hAnsiTheme="minorHAnsi"/>
+          <w:sz w:val="28"/>
+          <w:szCs w:val="28"/>
+        </w:rPr>
+        <w:t xml:space="preserve">, and the median. </w:t>
+      </w:r>
+    </w:p>
+    <w:p>
+      <w:pPr>
+        <w:ind w:firstLine="720"/>
         <w:rPr>
           <w:rFonts w:asciiTheme="minorHAnsi" w:hAnsiTheme="minorHAnsi"/>
           <w:sz w:val="28"/>
@@ -1246,7 +1862,7 @@
     </w:p>
     <w:p>
       <w:pPr>
-        <w:jc w:val="center"/>
+        <w:ind w:firstLine="720"/>
         <w:rPr>
           <w:rFonts w:asciiTheme="minorHAnsi" w:hAnsiTheme="minorHAnsi"/>
           <w:sz w:val="28"/>
@@ -1259,70 +1875,253 @@
           <w:sz w:val="28"/>
           <w:szCs w:val="28"/>
         </w:rPr>
-        <w:t>VCT Values considered</w:t>
+        <w:t xml:space="preserve"> The work done by each computer was tracked via a </w:t>
+      </w:r>
+      <w:r>
+        <w:rPr>
+          <w:rFonts w:asciiTheme="minorHAnsi" w:hAnsiTheme="minorHAnsi"/>
+          <w:sz w:val="28"/>
+          <w:szCs w:val="28"/>
+        </w:rPr>
+        <w:t xml:space="preserve">csv </w:t>
+      </w:r>
+      <w:r>
+        <w:rPr>
+          <w:rFonts w:asciiTheme="minorHAnsi" w:hAnsiTheme="minorHAnsi"/>
+          <w:sz w:val="28"/>
+          <w:szCs w:val="28"/>
+        </w:rPr>
+        <w:t>file located in a git repository. T</w:t>
+      </w:r>
+      <w:r>
+        <w:rPr>
+          <w:rFonts w:asciiTheme="minorHAnsi" w:hAnsiTheme="minorHAnsi"/>
+          <w:sz w:val="28"/>
+          <w:szCs w:val="28"/>
+        </w:rPr>
+        <w:t>his</w:t>
+      </w:r>
+      <w:r>
+        <w:rPr>
+          <w:rFonts w:asciiTheme="minorHAnsi" w:hAnsiTheme="minorHAnsi"/>
+          <w:sz w:val="28"/>
+          <w:szCs w:val="28"/>
+        </w:rPr>
+        <w:t xml:space="preserve"> list initially contained the parameters to be used, a column to track the progress of the training, and empty columns for the desired statistics to be collected. </w:t>
+      </w:r>
+      <w:r>
+        <w:rPr>
+          <w:rFonts w:asciiTheme="minorHAnsi" w:hAnsiTheme="minorHAnsi"/>
+          <w:sz w:val="28"/>
+          <w:szCs w:val="28"/>
+          <w:highlight w:val="red"/>
+        </w:rPr>
+        <w:t>An example of this format is included in the appendix</w:t>
+      </w:r>
+      <w:r>
+        <w:rPr>
+          <w:rFonts w:asciiTheme="minorHAnsi" w:hAnsiTheme="minorHAnsi"/>
+          <w:sz w:val="28"/>
+          <w:szCs w:val="28"/>
+        </w:rPr>
+        <w:t xml:space="preserve">. </w:t>
+      </w:r>
+      <w:r>
+        <w:rPr>
+          <w:rFonts w:asciiTheme="minorHAnsi" w:hAnsiTheme="minorHAnsi"/>
+          <w:sz w:val="28"/>
+          <w:szCs w:val="28"/>
+        </w:rPr>
+        <w:t xml:space="preserve">After each model was trained, </w:t>
+      </w:r>
+      <w:r>
+        <w:rPr>
+          <w:rFonts w:asciiTheme="minorHAnsi" w:hAnsiTheme="minorHAnsi"/>
+          <w:sz w:val="28"/>
+          <w:szCs w:val="28"/>
+        </w:rPr>
+        <w:t xml:space="preserve">the csv data was updated with the </w:t>
+      </w:r>
+      <w:r>
+        <w:rPr>
+          <w:rFonts w:asciiTheme="minorHAnsi" w:hAnsiTheme="minorHAnsi"/>
+          <w:sz w:val="28"/>
+          <w:szCs w:val="28"/>
+        </w:rPr>
+        <w:t>model’s</w:t>
+      </w:r>
+      <w:r>
+        <w:rPr>
+          <w:rFonts w:asciiTheme="minorHAnsi" w:hAnsiTheme="minorHAnsi"/>
+          <w:sz w:val="28"/>
+          <w:szCs w:val="28"/>
+        </w:rPr>
+        <w:t xml:space="preserve"> </w:t>
+      </w:r>
+      <w:r>
+        <w:rPr>
+          <w:rFonts w:asciiTheme="minorHAnsi" w:hAnsiTheme="minorHAnsi"/>
+          <w:sz w:val="28"/>
+          <w:szCs w:val="28"/>
+        </w:rPr>
+        <w:t>statistics</w:t>
+      </w:r>
+      <w:r>
+        <w:rPr>
+          <w:rFonts w:asciiTheme="minorHAnsi" w:hAnsiTheme="minorHAnsi"/>
+          <w:sz w:val="28"/>
+          <w:szCs w:val="28"/>
+        </w:rPr>
+        <w:t>,</w:t>
+      </w:r>
+      <w:r>
+        <w:rPr>
+          <w:rFonts w:asciiTheme="minorHAnsi" w:hAnsiTheme="minorHAnsi"/>
+          <w:sz w:val="28"/>
+          <w:szCs w:val="28"/>
+        </w:rPr>
+        <w:t xml:space="preserve"> and</w:t>
+      </w:r>
+      <w:r>
+        <w:rPr>
+          <w:rFonts w:asciiTheme="minorHAnsi" w:hAnsiTheme="minorHAnsi"/>
+          <w:sz w:val="28"/>
+          <w:szCs w:val="28"/>
+        </w:rPr>
+        <w:t xml:space="preserve"> c</w:t>
+      </w:r>
+      <w:r>
+        <w:rPr>
+          <w:rFonts w:asciiTheme="minorHAnsi" w:hAnsiTheme="minorHAnsi"/>
+          <w:sz w:val="28"/>
+          <w:szCs w:val="28"/>
+        </w:rPr>
+        <w:t>heck</w:t>
+      </w:r>
+      <w:r>
+        <w:rPr>
+          <w:rFonts w:asciiTheme="minorHAnsi" w:hAnsiTheme="minorHAnsi"/>
+          <w:sz w:val="28"/>
+          <w:szCs w:val="28"/>
+        </w:rPr>
+        <w:t>ed</w:t>
+      </w:r>
+      <w:r>
+        <w:rPr>
+          <w:rFonts w:asciiTheme="minorHAnsi" w:hAnsiTheme="minorHAnsi"/>
+          <w:sz w:val="28"/>
+          <w:szCs w:val="28"/>
+        </w:rPr>
+        <w:t xml:space="preserve"> in with the git </w:t>
+      </w:r>
+      <w:r>
+        <w:rPr>
+          <w:rFonts w:asciiTheme="minorHAnsi" w:hAnsiTheme="minorHAnsi"/>
+          <w:sz w:val="28"/>
+          <w:szCs w:val="28"/>
+        </w:rPr>
+        <w:t>repository</w:t>
+      </w:r>
+      <w:r>
+        <w:rPr>
+          <w:rFonts w:asciiTheme="minorHAnsi" w:hAnsiTheme="minorHAnsi"/>
+          <w:sz w:val="28"/>
+          <w:szCs w:val="28"/>
+        </w:rPr>
+        <w:t>.</w:t>
+      </w:r>
+      <w:r>
+        <w:rPr>
+          <w:rFonts w:asciiTheme="minorHAnsi" w:hAnsiTheme="minorHAnsi"/>
+          <w:sz w:val="28"/>
+          <w:szCs w:val="28"/>
+        </w:rPr>
+        <w:t xml:space="preserve"> During this step</w:t>
+      </w:r>
+      <w:r>
+        <w:rPr>
+          <w:rFonts w:asciiTheme="minorHAnsi" w:hAnsiTheme="minorHAnsi"/>
+          <w:sz w:val="28"/>
+          <w:szCs w:val="28"/>
+        </w:rPr>
+        <w:t xml:space="preserve"> </w:t>
+      </w:r>
+      <w:r>
+        <w:rPr>
+          <w:rFonts w:asciiTheme="minorHAnsi" w:hAnsiTheme="minorHAnsi"/>
+          <w:sz w:val="28"/>
+          <w:szCs w:val="28"/>
+        </w:rPr>
+        <w:t xml:space="preserve">next set of </w:t>
+      </w:r>
+      <w:r>
+        <w:rPr>
+          <w:rFonts w:asciiTheme="minorHAnsi" w:hAnsiTheme="minorHAnsi"/>
+          <w:sz w:val="28"/>
+          <w:szCs w:val="28"/>
+        </w:rPr>
+        <w:t>R</w:t>
+      </w:r>
+      <w:r>
+        <w:rPr>
+          <w:rFonts w:asciiTheme="minorHAnsi" w:hAnsiTheme="minorHAnsi"/>
+          <w:sz w:val="28"/>
+          <w:szCs w:val="28"/>
+        </w:rPr>
+        <w:t xml:space="preserve">andom </w:t>
+      </w:r>
+      <w:r>
+        <w:rPr>
+          <w:rFonts w:asciiTheme="minorHAnsi" w:hAnsiTheme="minorHAnsi"/>
+          <w:sz w:val="28"/>
+          <w:szCs w:val="28"/>
+        </w:rPr>
+        <w:t>F</w:t>
+      </w:r>
+      <w:r>
+        <w:rPr>
+          <w:rFonts w:asciiTheme="minorHAnsi" w:hAnsiTheme="minorHAnsi"/>
+          <w:sz w:val="28"/>
+          <w:szCs w:val="28"/>
+        </w:rPr>
+        <w:t xml:space="preserve">orest parameters was </w:t>
+      </w:r>
+      <w:r>
+        <w:rPr>
+          <w:rFonts w:asciiTheme="minorHAnsi" w:hAnsiTheme="minorHAnsi"/>
+          <w:sz w:val="28"/>
+          <w:szCs w:val="28"/>
+        </w:rPr>
+        <w:t xml:space="preserve">also </w:t>
+      </w:r>
+      <w:r>
+        <w:rPr>
+          <w:rFonts w:asciiTheme="minorHAnsi" w:hAnsiTheme="minorHAnsi"/>
+          <w:sz w:val="28"/>
+          <w:szCs w:val="28"/>
+        </w:rPr>
+        <w:t>acquired</w:t>
+      </w:r>
+      <w:r>
+        <w:rPr>
+          <w:rFonts w:asciiTheme="minorHAnsi" w:hAnsiTheme="minorHAnsi"/>
+          <w:sz w:val="28"/>
+          <w:szCs w:val="28"/>
+        </w:rPr>
+        <w:t>.</w:t>
+      </w:r>
+      <w:r>
+        <w:rPr>
+          <w:rFonts w:asciiTheme="minorHAnsi" w:hAnsiTheme="minorHAnsi"/>
+          <w:sz w:val="28"/>
+          <w:szCs w:val="28"/>
+        </w:rPr>
+        <w:t xml:space="preserve"> </w:t>
       </w:r>
     </w:p>
     <w:p>
       <w:pPr>
-        <w:rPr>
-          <w:rFonts w:asciiTheme="minorHAnsi" w:hAnsiTheme="minorHAnsi"/>
-          <w:sz w:val="28"/>
-          <w:szCs w:val="28"/>
-        </w:rPr>
-      </w:pPr>
-      <w:r>
-        <w:rPr>
-          <w:rFonts w:asciiTheme="minorHAnsi" w:hAnsiTheme="minorHAnsi"/>
-          <w:sz w:val="28"/>
-          <w:szCs w:val="28"/>
-        </w:rPr>
-        <w:lastRenderedPageBreak/>
-        <w:tab/>
-        <w:t xml:space="preserve">The work of training these 5,184 possible models was accomplished using four computers with varying capabilities, and existing workloads. The computers were running either mac OSX or ubuntu. Table CPUT Summarizes the computers used. The work being done by each computer was tracked via a CSV file located in a git repository. The list initially contained the parameters to be used, a column to track the progress of the training, and empty columns for the desired statistics to be collected. </w:t>
-      </w:r>
-      <w:r>
-        <w:rPr>
-          <w:rFonts w:asciiTheme="minorHAnsi" w:hAnsiTheme="minorHAnsi"/>
-          <w:sz w:val="28"/>
-          <w:szCs w:val="28"/>
-        </w:rPr>
-        <w:t xml:space="preserve">An example of this format is included in the appendix. As the computers completed each of the model </w:t>
-      </w:r>
-      <w:r>
-        <w:rPr>
-          <w:rFonts w:asciiTheme="minorHAnsi" w:hAnsiTheme="minorHAnsi"/>
-          <w:sz w:val="28"/>
-          <w:szCs w:val="28"/>
-        </w:rPr>
-        <w:t>trails,</w:t>
-      </w:r>
-      <w:r>
-        <w:rPr>
-          <w:rFonts w:asciiTheme="minorHAnsi" w:hAnsiTheme="minorHAnsi"/>
-          <w:sz w:val="28"/>
-          <w:szCs w:val="28"/>
-        </w:rPr>
-        <w:t xml:space="preserve"> they checked in with the git repository. The csv was updated with the statistics and other metadata for the trained random forest, and the next set of random forest parameters was acquired.</w:t>
-      </w:r>
-      <w:r>
-        <w:rPr>
-          <w:rFonts w:asciiTheme="minorHAnsi" w:hAnsiTheme="minorHAnsi"/>
-          <w:sz w:val="28"/>
-          <w:szCs w:val="28"/>
-        </w:rPr>
-        <w:t xml:space="preserve"> </w:t>
-      </w:r>
-      <w:r>
-        <w:rPr>
-          <w:rFonts w:asciiTheme="minorHAnsi" w:hAnsiTheme="minorHAnsi"/>
-          <w:sz w:val="28"/>
-          <w:szCs w:val="28"/>
-        </w:rPr>
-        <w:t xml:space="preserve">Finally, any merge conflicts in the csv file were corrected by removing any duplicate rows, keeping completed rows over unrun or in progress rows if the names were the same, and deleting any of the auto generated merge conflict text. The csv file was then resynced with the remote repository and the next Random Forest model was run. </w:t>
-      </w:r>
-    </w:p>
-    <w:p>
-      <w:pPr>
+        <w:ind w:firstLine="720"/>
         <w:rPr>
           <w:rFonts w:asciiTheme="minorHAnsi" w:hAnsiTheme="minorHAnsi"/>
           <w:sz w:val="28"/>
@@ -1332,6 +2131,7 @@
     </w:p>
     <w:p>
       <w:pPr>
+        <w:ind w:firstLine="720"/>
         <w:rPr>
           <w:rFonts w:asciiTheme="minorHAnsi" w:hAnsiTheme="minorHAnsi"/>
           <w:sz w:val="28"/>
@@ -1344,8 +2144,79 @@
           <w:sz w:val="28"/>
           <w:szCs w:val="28"/>
         </w:rPr>
-        <w:tab/>
-        <w:t xml:space="preserve">The bulk training of the random forest models was run over the period of about a month, and a total training time of 125 days 17:38:38.230825 was completed. </w:t>
+        <w:t xml:space="preserve"> </w:t>
+      </w:r>
+      <w:r>
+        <w:rPr>
+          <w:rFonts w:asciiTheme="minorHAnsi" w:hAnsiTheme="minorHAnsi"/>
+          <w:sz w:val="28"/>
+          <w:szCs w:val="28"/>
+        </w:rPr>
+        <w:t>A problem arose with merge conflicts in the csv file after the first few days of running, and a step to correct this had to be developed. M</w:t>
+      </w:r>
+      <w:r>
+        <w:rPr>
+          <w:rFonts w:asciiTheme="minorHAnsi" w:hAnsiTheme="minorHAnsi"/>
+          <w:sz w:val="28"/>
+          <w:szCs w:val="28"/>
+        </w:rPr>
+        <w:t xml:space="preserve">erge conflicts were corrected by removing any duplicate rows, keeping completed rows over unrun or in progress rows </w:t>
+      </w:r>
+      <w:r>
+        <w:rPr>
+          <w:rFonts w:asciiTheme="minorHAnsi" w:hAnsiTheme="minorHAnsi"/>
+          <w:sz w:val="28"/>
+          <w:szCs w:val="28"/>
+        </w:rPr>
+        <w:t>with the same parameters</w:t>
+      </w:r>
+      <w:r>
+        <w:rPr>
+          <w:rFonts w:asciiTheme="minorHAnsi" w:hAnsiTheme="minorHAnsi"/>
+          <w:sz w:val="28"/>
+          <w:szCs w:val="28"/>
+        </w:rPr>
+        <w:t xml:space="preserve">, and deleting any of the auto generated merge conflict text. </w:t>
+      </w:r>
+      <w:r>
+        <w:rPr>
+          <w:rFonts w:asciiTheme="minorHAnsi" w:hAnsiTheme="minorHAnsi"/>
+          <w:sz w:val="28"/>
+          <w:szCs w:val="28"/>
+        </w:rPr>
+        <w:t xml:space="preserve">This step occurred right before the final resync that push new stats to the remote </w:t>
+      </w:r>
+      <w:r>
+        <w:rPr>
+          <w:rFonts w:asciiTheme="minorHAnsi" w:hAnsiTheme="minorHAnsi"/>
+          <w:sz w:val="28"/>
+          <w:szCs w:val="28"/>
+        </w:rPr>
+        <w:t>repository.</w:t>
+      </w:r>
+      <w:r>
+        <w:rPr>
+          <w:rFonts w:asciiTheme="minorHAnsi" w:hAnsiTheme="minorHAnsi"/>
+          <w:sz w:val="28"/>
+          <w:szCs w:val="28"/>
+        </w:rPr>
+        <w:t xml:space="preserve"> This updated utility was deployed to only one</w:t>
+      </w:r>
+      <w:r>
+        <w:rPr>
+          <w:rFonts w:asciiTheme="minorHAnsi" w:hAnsiTheme="minorHAnsi"/>
+          <w:sz w:val="28"/>
+          <w:szCs w:val="28"/>
+        </w:rPr>
+        <w:t xml:space="preserve"> </w:t>
+      </w:r>
+      <w:r>
+        <w:rPr>
+          <w:rFonts w:asciiTheme="minorHAnsi" w:hAnsiTheme="minorHAnsi"/>
+          <w:sz w:val="28"/>
+          <w:szCs w:val="28"/>
+        </w:rPr>
+        <w:t>of the systems, and the problem was corrected.</w:t>
       </w:r>
     </w:p>
     <w:p>
@@ -1354,195 +2225,6 @@
           <w:rFonts w:asciiTheme="minorHAnsi" w:hAnsiTheme="minorHAnsi"/>
           <w:sz w:val="28"/>
           <w:szCs w:val="28"/>
-        </w:rPr>
-      </w:pPr>
-      <w:r>
-        <w:rPr>
-          <w:rFonts w:asciiTheme="minorHAnsi" w:hAnsiTheme="minorHAnsi"/>
-          <w:sz w:val="28"/>
-          <w:szCs w:val="28"/>
-        </w:rPr>
-        <w:t>The order of training the models took the number of estimators into account before any other hyperparameter. All 10 and 50 estimator models were run during the testing period while ~83% of all 100 estimator models were completed</w:t>
-      </w:r>
-      <w:r>
-        <w:rPr>
-          <w:rFonts w:asciiTheme="minorHAnsi" w:hAnsiTheme="minorHAnsi"/>
-          <w:sz w:val="28"/>
-          <w:szCs w:val="28"/>
-        </w:rPr>
-        <w:t>, due to the brute force training being terminated before full set of parameters could be run</w:t>
-      </w:r>
-      <w:r>
-        <w:rPr>
-          <w:rFonts w:asciiTheme="minorHAnsi" w:hAnsiTheme="minorHAnsi"/>
-          <w:sz w:val="28"/>
-          <w:szCs w:val="28"/>
-        </w:rPr>
-        <w:t>.</w:t>
-      </w:r>
-      <w:r>
-        <w:rPr>
-          <w:rFonts w:asciiTheme="minorHAnsi" w:hAnsiTheme="minorHAnsi"/>
-          <w:sz w:val="28"/>
-          <w:szCs w:val="28"/>
-        </w:rPr>
-        <w:t xml:space="preserve"> </w:t>
-      </w:r>
-      <w:r>
-        <w:rPr>
-          <w:rFonts w:asciiTheme="minorHAnsi" w:hAnsiTheme="minorHAnsi"/>
-          <w:sz w:val="28"/>
-          <w:szCs w:val="28"/>
-        </w:rPr>
-        <w:t>Figure (</w:t>
-      </w:r>
-      <w:proofErr w:type="spellStart"/>
-      <w:proofErr w:type="gramStart"/>
-      <w:r>
-        <w:rPr>
-          <w:rFonts w:asciiTheme="minorHAnsi" w:hAnsiTheme="minorHAnsi"/>
-          <w:sz w:val="28"/>
-          <w:szCs w:val="28"/>
-        </w:rPr>
-        <w:t>F:all</w:t>
-      </w:r>
-      <w:proofErr w:type="spellEnd"/>
-      <w:proofErr w:type="gramEnd"/>
-      <w:r>
-        <w:rPr>
-          <w:rFonts w:asciiTheme="minorHAnsi" w:hAnsiTheme="minorHAnsi"/>
-          <w:sz w:val="28"/>
-          <w:szCs w:val="28"/>
-        </w:rPr>
-        <w:t>) shows the accuracy vs training for all of these models.</w:t>
-      </w:r>
-      <w:r>
-        <w:rPr>
-          <w:rFonts w:asciiTheme="minorHAnsi" w:hAnsiTheme="minorHAnsi"/>
-          <w:sz w:val="28"/>
-          <w:szCs w:val="28"/>
-        </w:rPr>
-        <w:t xml:space="preserve"> Figures 1 and 2 show how the model training times vary color coded by number of estimators</w:t>
-      </w:r>
-      <w:r>
-        <w:rPr>
-          <w:rFonts w:asciiTheme="minorHAnsi" w:hAnsiTheme="minorHAnsi"/>
-          <w:sz w:val="28"/>
-          <w:szCs w:val="28"/>
-        </w:rPr>
-        <w:t>.</w:t>
-      </w:r>
-    </w:p>
-    <w:p>
-      <w:pPr>
-        <w:rPr>
-          <w:rFonts w:asciiTheme="minorHAnsi" w:hAnsiTheme="minorHAnsi"/>
-          <w:sz w:val="28"/>
-          <w:szCs w:val="28"/>
-        </w:rPr>
-      </w:pPr>
-    </w:p>
-    <w:p>
-      <w:pPr>
-        <w:rPr>
-          <w:rFonts w:asciiTheme="minorHAnsi" w:hAnsiTheme="minorHAnsi"/>
-          <w:sz w:val="28"/>
-          <w:szCs w:val="28"/>
-        </w:rPr>
-      </w:pPr>
-      <w:r>
-        <w:rPr>
-          <w:rFonts w:asciiTheme="minorHAnsi" w:hAnsiTheme="minorHAnsi"/>
-          <w:sz w:val="28"/>
-          <w:szCs w:val="28"/>
-        </w:rPr>
-        <w:tab/>
-        <w:t xml:space="preserve">The accuracy of the models was measured two main </w:t>
-      </w:r>
-      <w:r>
-        <w:rPr>
-          <w:rFonts w:asciiTheme="minorHAnsi" w:hAnsiTheme="minorHAnsi"/>
-          <w:sz w:val="28"/>
-          <w:szCs w:val="28"/>
-        </w:rPr>
-        <w:t xml:space="preserve">statistics the mean difference (MD) from the original model, and the mean absolute difference (MAD) from the original model. </w:t>
-      </w:r>
-      <w:r>
-        <w:rPr>
-          <w:rFonts w:asciiTheme="minorHAnsi" w:hAnsiTheme="minorHAnsi"/>
-          <w:sz w:val="28"/>
-          <w:szCs w:val="28"/>
-        </w:rPr>
-        <w:t xml:space="preserve">Both of these values have to be used because the MD values all stay close to zero due to many positive and negative values being used to calculate the mean. The Mean Absolute Difference corrects this by taking the absolute value of the differences before calculating the mean there for giving a measure of how far off the random forest model is predicting. </w:t>
-      </w:r>
-      <w:r>
-        <w:rPr>
-          <w:rFonts w:asciiTheme="minorHAnsi" w:hAnsiTheme="minorHAnsi"/>
-          <w:sz w:val="28"/>
-          <w:szCs w:val="28"/>
-        </w:rPr>
-        <w:t xml:space="preserve">Figures 1 and 2 show </w:t>
-      </w:r>
-      <w:proofErr w:type="gramStart"/>
-      <w:r>
-        <w:rPr>
-          <w:rFonts w:asciiTheme="minorHAnsi" w:hAnsiTheme="minorHAnsi"/>
-          <w:sz w:val="28"/>
-          <w:szCs w:val="28"/>
-        </w:rPr>
-        <w:t>this phenomena</w:t>
-      </w:r>
-      <w:proofErr w:type="gramEnd"/>
-      <w:r>
-        <w:rPr>
-          <w:rFonts w:asciiTheme="minorHAnsi" w:hAnsiTheme="minorHAnsi"/>
-          <w:sz w:val="28"/>
-          <w:szCs w:val="28"/>
-        </w:rPr>
-        <w:t xml:space="preserve"> graphically. In figure 1 the points </w:t>
-      </w:r>
-      <w:proofErr w:type="spellStart"/>
-      <w:r>
-        <w:rPr>
-          <w:rFonts w:asciiTheme="minorHAnsi" w:hAnsiTheme="minorHAnsi"/>
-          <w:sz w:val="28"/>
-          <w:szCs w:val="28"/>
-        </w:rPr>
-        <w:t>ploted</w:t>
-      </w:r>
-      <w:proofErr w:type="spellEnd"/>
-      <w:r>
-        <w:rPr>
-          <w:rFonts w:asciiTheme="minorHAnsi" w:hAnsiTheme="minorHAnsi"/>
-          <w:sz w:val="28"/>
-          <w:szCs w:val="28"/>
-        </w:rPr>
-        <w:t xml:space="preserve"> all show all numbers near zero while figure 2 shows numbers that  </w:t>
-      </w:r>
-    </w:p>
-    <w:p>
-      <w:pPr>
-        <w:rPr>
-          <w:rFonts w:asciiTheme="minorHAnsi" w:hAnsiTheme="minorHAnsi"/>
-          <w:sz w:val="28"/>
-          <w:szCs w:val="28"/>
-        </w:rPr>
-      </w:pPr>
-    </w:p>
-    <w:p>
-      <w:pPr>
-        <w:rPr>
-          <w:rFonts w:asciiTheme="minorHAnsi" w:hAnsiTheme="minorHAnsi"/>
-          <w:sz w:val="28"/>
-          <w:szCs w:val="28"/>
-        </w:rPr>
-      </w:pPr>
-    </w:p>
-    <w:p>
-      <w:pPr>
-        <w:keepNext/>
-        <w:rPr>
-          <w:rFonts w:asciiTheme="minorHAnsi" w:hAnsiTheme="minorHAnsi"/>
         </w:rPr>
       </w:pPr>
     </w:p>
@@ -1550,13 +2232,1119 @@
       <w:pPr>
         <w:pStyle w:val="Caption"/>
         <w:keepNext/>
+      </w:pPr>
+      <w:bookmarkStart w:id="3" w:name="_Ref31802416"/>
+      <w:r>
+        <w:t xml:space="preserve">Table </w:t>
+      </w:r>
+      <w:r>
+        <w:fldChar w:fldCharType="begin"/>
+      </w:r>
+      <w:r>
+        <w:instrText xml:space="preserve"> SEQ Table \* ARABIC </w:instrText>
+      </w:r>
+      <w:r>
+        <w:fldChar w:fldCharType="separate"/>
+      </w:r>
+      <w:r>
+        <w:rPr>
+          <w:noProof/>
+        </w:rPr>
+        <w:t>3</w:t>
+      </w:r>
+      <w:r>
+        <w:fldChar w:fldCharType="end"/>
+      </w:r>
+      <w:bookmarkEnd w:id="3"/>
+      <w:r>
+        <w:t>: Training Systems Summary</w:t>
+      </w:r>
+    </w:p>
+    <w:tbl>
+      <w:tblPr>
+        <w:tblStyle w:val="TableGridLight"/>
+        <w:tblW w:w="0" w:type="auto"/>
         <w:jc w:val="center"/>
+        <w:tblLook w:val="04A0" w:firstRow="1" w:lastRow="0" w:firstColumn="1" w:lastColumn="0" w:noHBand="0" w:noVBand="1"/>
+      </w:tblPr>
+      <w:tblGrid>
+        <w:gridCol w:w="1975"/>
+        <w:gridCol w:w="1800"/>
+        <w:gridCol w:w="2160"/>
+        <w:gridCol w:w="1710"/>
+        <w:gridCol w:w="1705"/>
+      </w:tblGrid>
+      <w:tr>
+        <w:trPr>
+          <w:jc w:val="center"/>
+        </w:trPr>
+        <w:tc>
+          <w:tcPr>
+            <w:tcW w:w="1975" w:type="dxa"/>
+          </w:tcPr>
+          <w:p>
+            <w:pPr>
+              <w:rPr>
+                <w:rFonts w:asciiTheme="minorHAnsi" w:hAnsiTheme="minorHAnsi"/>
+                <w:sz w:val="28"/>
+                <w:szCs w:val="28"/>
+              </w:rPr>
+            </w:pPr>
+            <w:r>
+              <w:rPr>
+                <w:rFonts w:asciiTheme="minorHAnsi" w:hAnsiTheme="minorHAnsi"/>
+                <w:sz w:val="28"/>
+                <w:szCs w:val="28"/>
+              </w:rPr>
+              <w:t>Computer Name</w:t>
+            </w:r>
+          </w:p>
+        </w:tc>
+        <w:tc>
+          <w:tcPr>
+            <w:tcW w:w="1800" w:type="dxa"/>
+          </w:tcPr>
+          <w:p>
+            <w:pPr>
+              <w:rPr>
+                <w:rFonts w:asciiTheme="minorHAnsi" w:hAnsiTheme="minorHAnsi"/>
+                <w:sz w:val="28"/>
+                <w:szCs w:val="28"/>
+              </w:rPr>
+            </w:pPr>
+            <w:r>
+              <w:rPr>
+                <w:rFonts w:asciiTheme="minorHAnsi" w:hAnsiTheme="minorHAnsi"/>
+                <w:sz w:val="28"/>
+                <w:szCs w:val="28"/>
+              </w:rPr>
+              <w:t>OS</w:t>
+            </w:r>
+          </w:p>
+        </w:tc>
+        <w:tc>
+          <w:tcPr>
+            <w:tcW w:w="2160" w:type="dxa"/>
+          </w:tcPr>
+          <w:p>
+            <w:pPr>
+              <w:rPr>
+                <w:rFonts w:asciiTheme="minorHAnsi" w:hAnsiTheme="minorHAnsi"/>
+                <w:sz w:val="28"/>
+                <w:szCs w:val="28"/>
+              </w:rPr>
+            </w:pPr>
+            <w:r>
+              <w:rPr>
+                <w:rFonts w:asciiTheme="minorHAnsi" w:hAnsiTheme="minorHAnsi"/>
+                <w:sz w:val="28"/>
+                <w:szCs w:val="28"/>
+              </w:rPr>
+              <w:t>CPU</w:t>
+            </w:r>
+          </w:p>
+          <w:p>
+            <w:pPr>
+              <w:rPr>
+                <w:rFonts w:asciiTheme="minorHAnsi" w:hAnsiTheme="minorHAnsi"/>
+                <w:sz w:val="28"/>
+                <w:szCs w:val="28"/>
+              </w:rPr>
+            </w:pPr>
+          </w:p>
+        </w:tc>
+        <w:tc>
+          <w:tcPr>
+            <w:tcW w:w="1710" w:type="dxa"/>
+          </w:tcPr>
+          <w:p>
+            <w:pPr>
+              <w:rPr>
+                <w:rFonts w:asciiTheme="minorHAnsi" w:hAnsiTheme="minorHAnsi"/>
+                <w:sz w:val="28"/>
+                <w:szCs w:val="28"/>
+              </w:rPr>
+            </w:pPr>
+            <w:r>
+              <w:rPr>
+                <w:rFonts w:asciiTheme="minorHAnsi" w:hAnsiTheme="minorHAnsi"/>
+                <w:sz w:val="28"/>
+                <w:szCs w:val="28"/>
+              </w:rPr>
+              <w:t>Memory</w:t>
+            </w:r>
+          </w:p>
+        </w:tc>
+        <w:tc>
+          <w:tcPr>
+            <w:tcW w:w="1705" w:type="dxa"/>
+          </w:tcPr>
+          <w:p>
+            <w:pPr>
+              <w:rPr>
+                <w:rFonts w:asciiTheme="minorHAnsi" w:hAnsiTheme="minorHAnsi"/>
+                <w:sz w:val="28"/>
+                <w:szCs w:val="28"/>
+              </w:rPr>
+            </w:pPr>
+            <w:r>
+              <w:rPr>
+                <w:rFonts w:asciiTheme="minorHAnsi" w:hAnsiTheme="minorHAnsi"/>
+                <w:sz w:val="28"/>
+                <w:szCs w:val="28"/>
+              </w:rPr>
+              <w:t>Time to run best model</w:t>
+            </w:r>
+          </w:p>
+        </w:tc>
+      </w:tr>
+      <w:tr>
+        <w:trPr>
+          <w:trHeight w:val="341"/>
+          <w:jc w:val="center"/>
+        </w:trPr>
+        <w:tc>
+          <w:tcPr>
+            <w:tcW w:w="1975" w:type="dxa"/>
+          </w:tcPr>
+          <w:p>
+            <w:pPr>
+              <w:rPr>
+                <w:rFonts w:asciiTheme="minorHAnsi" w:hAnsiTheme="minorHAnsi"/>
+                <w:sz w:val="28"/>
+                <w:szCs w:val="28"/>
+              </w:rPr>
+            </w:pPr>
+            <w:r>
+              <w:rPr>
+                <w:rFonts w:asciiTheme="minorHAnsi" w:hAnsiTheme="minorHAnsi"/>
+                <w:sz w:val="28"/>
+                <w:szCs w:val="28"/>
+              </w:rPr>
+              <w:t>Bristlecone</w:t>
+            </w:r>
+          </w:p>
+        </w:tc>
+        <w:tc>
+          <w:tcPr>
+            <w:tcW w:w="1800" w:type="dxa"/>
+          </w:tcPr>
+          <w:p>
+            <w:pPr>
+              <w:rPr>
+                <w:rFonts w:asciiTheme="minorHAnsi" w:hAnsiTheme="minorHAnsi"/>
+                <w:sz w:val="28"/>
+                <w:szCs w:val="28"/>
+              </w:rPr>
+            </w:pPr>
+            <w:r>
+              <w:rPr>
+                <w:rFonts w:asciiTheme="minorHAnsi" w:hAnsiTheme="minorHAnsi"/>
+                <w:sz w:val="28"/>
+                <w:szCs w:val="28"/>
+              </w:rPr>
+              <w:t>Ubuntu 18.04</w:t>
+            </w:r>
+          </w:p>
+        </w:tc>
+        <w:tc>
+          <w:tcPr>
+            <w:tcW w:w="2160" w:type="dxa"/>
+          </w:tcPr>
+          <w:p>
+            <w:pPr>
+              <w:rPr>
+                <w:rFonts w:asciiTheme="minorHAnsi" w:hAnsiTheme="minorHAnsi"/>
+                <w:sz w:val="28"/>
+                <w:szCs w:val="28"/>
+              </w:rPr>
+            </w:pPr>
+            <w:r>
+              <w:rPr>
+                <w:rFonts w:asciiTheme="minorHAnsi" w:hAnsiTheme="minorHAnsi"/>
+                <w:sz w:val="28"/>
+                <w:szCs w:val="28"/>
+              </w:rPr>
+              <w:t>3.2 GHz</w:t>
+            </w:r>
+          </w:p>
+          <w:p>
+            <w:pPr>
+              <w:rPr>
+                <w:rFonts w:asciiTheme="minorHAnsi" w:hAnsiTheme="minorHAnsi"/>
+                <w:sz w:val="28"/>
+                <w:szCs w:val="28"/>
+              </w:rPr>
+            </w:pPr>
+            <w:r>
+              <w:rPr>
+                <w:rFonts w:asciiTheme="minorHAnsi" w:hAnsiTheme="minorHAnsi"/>
+                <w:sz w:val="28"/>
+                <w:szCs w:val="28"/>
+              </w:rPr>
+              <w:t>Intel Core i7 (12)</w:t>
+            </w:r>
+          </w:p>
+        </w:tc>
+        <w:tc>
+          <w:tcPr>
+            <w:tcW w:w="1710" w:type="dxa"/>
+          </w:tcPr>
+          <w:p>
+            <w:pPr>
+              <w:rPr>
+                <w:rFonts w:asciiTheme="minorHAnsi" w:hAnsiTheme="minorHAnsi"/>
+                <w:sz w:val="28"/>
+                <w:szCs w:val="28"/>
+              </w:rPr>
+            </w:pPr>
+            <w:r>
+              <w:rPr>
+                <w:rFonts w:asciiTheme="minorHAnsi" w:hAnsiTheme="minorHAnsi"/>
+                <w:sz w:val="28"/>
+                <w:szCs w:val="28"/>
+              </w:rPr>
+              <w:t xml:space="preserve">16 GB </w:t>
+            </w:r>
+          </w:p>
+          <w:p>
+            <w:pPr>
+              <w:rPr>
+                <w:rFonts w:asciiTheme="minorHAnsi" w:hAnsiTheme="minorHAnsi"/>
+                <w:sz w:val="28"/>
+                <w:szCs w:val="28"/>
+              </w:rPr>
+            </w:pPr>
+            <w:r>
+              <w:rPr>
+                <w:rFonts w:asciiTheme="minorHAnsi" w:hAnsiTheme="minorHAnsi"/>
+                <w:sz w:val="28"/>
+                <w:szCs w:val="28"/>
+              </w:rPr>
+              <w:t>1333 MHz</w:t>
+            </w:r>
+          </w:p>
+          <w:p>
+            <w:pPr>
+              <w:rPr>
+                <w:rFonts w:asciiTheme="minorHAnsi" w:hAnsiTheme="minorHAnsi"/>
+                <w:sz w:val="28"/>
+                <w:szCs w:val="28"/>
+              </w:rPr>
+            </w:pPr>
+            <w:r>
+              <w:rPr>
+                <w:rFonts w:asciiTheme="minorHAnsi" w:hAnsiTheme="minorHAnsi"/>
+                <w:sz w:val="28"/>
+                <w:szCs w:val="28"/>
+              </w:rPr>
+              <w:t>DDR3</w:t>
+            </w:r>
+          </w:p>
+        </w:tc>
+        <w:tc>
+          <w:tcPr>
+            <w:tcW w:w="1705" w:type="dxa"/>
+          </w:tcPr>
+          <w:p>
+            <w:pPr>
+              <w:rPr>
+                <w:rFonts w:asciiTheme="minorHAnsi" w:hAnsiTheme="minorHAnsi"/>
+                <w:sz w:val="28"/>
+                <w:szCs w:val="28"/>
+              </w:rPr>
+            </w:pPr>
+          </w:p>
+        </w:tc>
+      </w:tr>
+      <w:tr>
+        <w:trPr>
+          <w:trHeight w:val="341"/>
+          <w:jc w:val="center"/>
+        </w:trPr>
+        <w:tc>
+          <w:tcPr>
+            <w:tcW w:w="1975" w:type="dxa"/>
+          </w:tcPr>
+          <w:p>
+            <w:pPr>
+              <w:rPr>
+                <w:rFonts w:asciiTheme="minorHAnsi" w:hAnsiTheme="minorHAnsi"/>
+                <w:sz w:val="28"/>
+                <w:szCs w:val="28"/>
+              </w:rPr>
+            </w:pPr>
+            <w:proofErr w:type="spellStart"/>
+            <w:r>
+              <w:rPr>
+                <w:rFonts w:asciiTheme="minorHAnsi" w:hAnsiTheme="minorHAnsi"/>
+                <w:sz w:val="28"/>
+                <w:szCs w:val="28"/>
+              </w:rPr>
+              <w:t>Finwhale</w:t>
+            </w:r>
+            <w:proofErr w:type="spellEnd"/>
+          </w:p>
+        </w:tc>
+        <w:tc>
+          <w:tcPr>
+            <w:tcW w:w="1800" w:type="dxa"/>
+          </w:tcPr>
+          <w:p>
+            <w:pPr>
+              <w:rPr>
+                <w:rFonts w:asciiTheme="minorHAnsi" w:hAnsiTheme="minorHAnsi"/>
+                <w:sz w:val="28"/>
+                <w:szCs w:val="28"/>
+              </w:rPr>
+            </w:pPr>
+            <w:proofErr w:type="gramStart"/>
+            <w:r>
+              <w:rPr>
+                <w:rFonts w:asciiTheme="minorHAnsi" w:hAnsiTheme="minorHAnsi"/>
+                <w:sz w:val="28"/>
+                <w:szCs w:val="28"/>
+              </w:rPr>
+              <w:t>Debian  10</w:t>
+            </w:r>
+            <w:proofErr w:type="gramEnd"/>
+          </w:p>
+        </w:tc>
+        <w:tc>
+          <w:tcPr>
+            <w:tcW w:w="2160" w:type="dxa"/>
+          </w:tcPr>
+          <w:p>
+            <w:pPr>
+              <w:rPr>
+                <w:rFonts w:asciiTheme="minorHAnsi" w:hAnsiTheme="minorHAnsi"/>
+                <w:sz w:val="28"/>
+                <w:szCs w:val="28"/>
+              </w:rPr>
+            </w:pPr>
+            <w:r>
+              <w:rPr>
+                <w:rFonts w:asciiTheme="minorHAnsi" w:hAnsiTheme="minorHAnsi"/>
+                <w:sz w:val="28"/>
+                <w:szCs w:val="28"/>
+              </w:rPr>
+              <w:t>3.2 GHz</w:t>
+            </w:r>
+          </w:p>
+          <w:p>
+            <w:pPr>
+              <w:rPr>
+                <w:rFonts w:asciiTheme="minorHAnsi" w:hAnsiTheme="minorHAnsi"/>
+                <w:sz w:val="28"/>
+                <w:szCs w:val="28"/>
+              </w:rPr>
+            </w:pPr>
+            <w:r>
+              <w:rPr>
+                <w:rFonts w:asciiTheme="minorHAnsi" w:hAnsiTheme="minorHAnsi"/>
+                <w:sz w:val="28"/>
+                <w:szCs w:val="28"/>
+              </w:rPr>
+              <w:t>Intel Core i7 (12)</w:t>
+            </w:r>
+          </w:p>
+        </w:tc>
+        <w:tc>
+          <w:tcPr>
+            <w:tcW w:w="1710" w:type="dxa"/>
+          </w:tcPr>
+          <w:p>
+            <w:pPr>
+              <w:rPr>
+                <w:rFonts w:asciiTheme="minorHAnsi" w:hAnsiTheme="minorHAnsi"/>
+                <w:sz w:val="28"/>
+                <w:szCs w:val="28"/>
+              </w:rPr>
+            </w:pPr>
+            <w:r>
+              <w:rPr>
+                <w:rFonts w:asciiTheme="minorHAnsi" w:hAnsiTheme="minorHAnsi"/>
+                <w:sz w:val="28"/>
+                <w:szCs w:val="28"/>
+              </w:rPr>
+              <w:t xml:space="preserve">16 GB </w:t>
+            </w:r>
+          </w:p>
+          <w:p>
+            <w:pPr>
+              <w:rPr>
+                <w:rFonts w:asciiTheme="minorHAnsi" w:hAnsiTheme="minorHAnsi"/>
+                <w:sz w:val="28"/>
+                <w:szCs w:val="28"/>
+              </w:rPr>
+            </w:pPr>
+            <w:r>
+              <w:rPr>
+                <w:rFonts w:asciiTheme="minorHAnsi" w:hAnsiTheme="minorHAnsi"/>
+                <w:sz w:val="28"/>
+                <w:szCs w:val="28"/>
+              </w:rPr>
+              <w:t>1333 MHz</w:t>
+            </w:r>
+          </w:p>
+          <w:p>
+            <w:pPr>
+              <w:rPr>
+                <w:rFonts w:asciiTheme="minorHAnsi" w:hAnsiTheme="minorHAnsi"/>
+                <w:sz w:val="28"/>
+                <w:szCs w:val="28"/>
+              </w:rPr>
+            </w:pPr>
+            <w:r>
+              <w:rPr>
+                <w:rFonts w:asciiTheme="minorHAnsi" w:hAnsiTheme="minorHAnsi"/>
+                <w:sz w:val="28"/>
+                <w:szCs w:val="28"/>
+              </w:rPr>
+              <w:t>DDR3</w:t>
+            </w:r>
+          </w:p>
+        </w:tc>
+        <w:tc>
+          <w:tcPr>
+            <w:tcW w:w="1705" w:type="dxa"/>
+          </w:tcPr>
+          <w:p>
+            <w:pPr>
+              <w:rPr>
+                <w:rFonts w:asciiTheme="minorHAnsi" w:hAnsiTheme="minorHAnsi"/>
+                <w:sz w:val="28"/>
+                <w:szCs w:val="28"/>
+              </w:rPr>
+            </w:pPr>
+          </w:p>
+        </w:tc>
+      </w:tr>
+      <w:tr>
+        <w:trPr>
+          <w:trHeight w:val="341"/>
+          <w:jc w:val="center"/>
+        </w:trPr>
+        <w:tc>
+          <w:tcPr>
+            <w:tcW w:w="1975" w:type="dxa"/>
+          </w:tcPr>
+          <w:p>
+            <w:pPr>
+              <w:rPr>
+                <w:rFonts w:asciiTheme="minorHAnsi" w:hAnsiTheme="minorHAnsi"/>
+                <w:sz w:val="28"/>
+                <w:szCs w:val="28"/>
+              </w:rPr>
+            </w:pPr>
+            <w:proofErr w:type="spellStart"/>
+            <w:r>
+              <w:rPr>
+                <w:rFonts w:asciiTheme="minorHAnsi" w:hAnsiTheme="minorHAnsi"/>
+                <w:sz w:val="28"/>
+                <w:szCs w:val="28"/>
+              </w:rPr>
+              <w:t>Ocotal</w:t>
+            </w:r>
+            <w:proofErr w:type="spellEnd"/>
+          </w:p>
+        </w:tc>
+        <w:tc>
+          <w:tcPr>
+            <w:tcW w:w="1800" w:type="dxa"/>
+          </w:tcPr>
+          <w:p>
+            <w:pPr>
+              <w:rPr>
+                <w:rFonts w:asciiTheme="minorHAnsi" w:hAnsiTheme="minorHAnsi"/>
+                <w:sz w:val="28"/>
+                <w:szCs w:val="28"/>
+              </w:rPr>
+            </w:pPr>
+            <w:r>
+              <w:rPr>
+                <w:rFonts w:asciiTheme="minorHAnsi" w:hAnsiTheme="minorHAnsi"/>
+                <w:sz w:val="28"/>
+                <w:szCs w:val="28"/>
+              </w:rPr>
+              <w:t>Ubuntu 18.04</w:t>
+            </w:r>
+          </w:p>
+        </w:tc>
+        <w:tc>
+          <w:tcPr>
+            <w:tcW w:w="2160" w:type="dxa"/>
+          </w:tcPr>
+          <w:p>
+            <w:pPr>
+              <w:rPr>
+                <w:rFonts w:asciiTheme="minorHAnsi" w:hAnsiTheme="minorHAnsi"/>
+                <w:sz w:val="28"/>
+                <w:szCs w:val="28"/>
+              </w:rPr>
+            </w:pPr>
+            <w:r>
+              <w:rPr>
+                <w:rFonts w:asciiTheme="minorHAnsi" w:hAnsiTheme="minorHAnsi"/>
+                <w:sz w:val="28"/>
+                <w:szCs w:val="28"/>
+              </w:rPr>
+              <w:t>2.4 GHz</w:t>
+            </w:r>
+          </w:p>
+          <w:p>
+            <w:pPr>
+              <w:rPr>
+                <w:rFonts w:asciiTheme="minorHAnsi" w:hAnsiTheme="minorHAnsi"/>
+                <w:sz w:val="28"/>
+                <w:szCs w:val="28"/>
+              </w:rPr>
+            </w:pPr>
+            <w:r>
+              <w:rPr>
+                <w:rFonts w:asciiTheme="minorHAnsi" w:hAnsiTheme="minorHAnsi"/>
+                <w:sz w:val="28"/>
+                <w:szCs w:val="28"/>
+              </w:rPr>
+              <w:t>Intel Xeon (16)</w:t>
+            </w:r>
+          </w:p>
+        </w:tc>
+        <w:tc>
+          <w:tcPr>
+            <w:tcW w:w="1710" w:type="dxa"/>
+          </w:tcPr>
+          <w:p>
+            <w:pPr>
+              <w:rPr>
+                <w:rFonts w:asciiTheme="minorHAnsi" w:hAnsiTheme="minorHAnsi"/>
+                <w:sz w:val="28"/>
+                <w:szCs w:val="28"/>
+              </w:rPr>
+            </w:pPr>
+            <w:r>
+              <w:rPr>
+                <w:rFonts w:asciiTheme="minorHAnsi" w:hAnsiTheme="minorHAnsi"/>
+                <w:sz w:val="28"/>
+                <w:szCs w:val="28"/>
+              </w:rPr>
+              <w:t>24 GB</w:t>
+            </w:r>
+          </w:p>
+          <w:p>
+            <w:pPr>
+              <w:rPr>
+                <w:rFonts w:asciiTheme="minorHAnsi" w:hAnsiTheme="minorHAnsi"/>
+                <w:sz w:val="28"/>
+                <w:szCs w:val="28"/>
+              </w:rPr>
+            </w:pPr>
+            <w:r>
+              <w:rPr>
+                <w:rFonts w:asciiTheme="minorHAnsi" w:hAnsiTheme="minorHAnsi"/>
+                <w:sz w:val="28"/>
+                <w:szCs w:val="28"/>
+              </w:rPr>
+              <w:t>1067 MHZ</w:t>
+            </w:r>
+          </w:p>
+        </w:tc>
+        <w:tc>
+          <w:tcPr>
+            <w:tcW w:w="1705" w:type="dxa"/>
+          </w:tcPr>
+          <w:p>
+            <w:pPr>
+              <w:rPr>
+                <w:rFonts w:asciiTheme="minorHAnsi" w:hAnsiTheme="minorHAnsi"/>
+                <w:sz w:val="28"/>
+                <w:szCs w:val="28"/>
+              </w:rPr>
+            </w:pPr>
+          </w:p>
+        </w:tc>
+      </w:tr>
+      <w:tr>
+        <w:trPr>
+          <w:trHeight w:val="341"/>
+          <w:jc w:val="center"/>
+        </w:trPr>
+        <w:tc>
+          <w:tcPr>
+            <w:tcW w:w="1975" w:type="dxa"/>
+          </w:tcPr>
+          <w:p>
+            <w:pPr>
+              <w:rPr>
+                <w:rFonts w:asciiTheme="minorHAnsi" w:hAnsiTheme="minorHAnsi"/>
+                <w:sz w:val="28"/>
+                <w:szCs w:val="28"/>
+              </w:rPr>
+            </w:pPr>
+            <w:r>
+              <w:rPr>
+                <w:rFonts w:asciiTheme="minorHAnsi" w:hAnsiTheme="minorHAnsi"/>
+                <w:sz w:val="28"/>
+                <w:szCs w:val="28"/>
+              </w:rPr>
+              <w:t>Chickadee</w:t>
+            </w:r>
+          </w:p>
+        </w:tc>
+        <w:tc>
+          <w:tcPr>
+            <w:tcW w:w="1800" w:type="dxa"/>
+          </w:tcPr>
+          <w:p>
+            <w:pPr>
+              <w:rPr>
+                <w:rFonts w:asciiTheme="minorHAnsi" w:hAnsiTheme="minorHAnsi"/>
+                <w:sz w:val="28"/>
+                <w:szCs w:val="28"/>
+              </w:rPr>
+            </w:pPr>
+            <w:r>
+              <w:rPr>
+                <w:rFonts w:asciiTheme="minorHAnsi" w:hAnsiTheme="minorHAnsi"/>
+                <w:sz w:val="28"/>
+                <w:szCs w:val="28"/>
+              </w:rPr>
+              <w:t>Mac OSX 10.12</w:t>
+            </w:r>
+          </w:p>
+        </w:tc>
+        <w:tc>
+          <w:tcPr>
+            <w:tcW w:w="2160" w:type="dxa"/>
+          </w:tcPr>
+          <w:p>
+            <w:pPr>
+              <w:rPr>
+                <w:rFonts w:asciiTheme="minorHAnsi" w:hAnsiTheme="minorHAnsi"/>
+                <w:sz w:val="28"/>
+                <w:szCs w:val="28"/>
+              </w:rPr>
+            </w:pPr>
+            <w:r>
+              <w:rPr>
+                <w:rFonts w:asciiTheme="minorHAnsi" w:hAnsiTheme="minorHAnsi"/>
+                <w:sz w:val="28"/>
+                <w:szCs w:val="28"/>
+              </w:rPr>
+              <w:t>2.5 GH</w:t>
+            </w:r>
+            <w:r>
+              <w:rPr>
+                <w:rFonts w:asciiTheme="minorHAnsi" w:hAnsiTheme="minorHAnsi"/>
+                <w:sz w:val="28"/>
+                <w:szCs w:val="28"/>
+              </w:rPr>
+              <w:t>z</w:t>
+            </w:r>
+            <w:r>
+              <w:rPr>
+                <w:rFonts w:asciiTheme="minorHAnsi" w:hAnsiTheme="minorHAnsi"/>
+                <w:sz w:val="28"/>
+                <w:szCs w:val="28"/>
+              </w:rPr>
+              <w:t xml:space="preserve"> Intel Core i7</w:t>
+            </w:r>
+            <w:r>
+              <w:rPr>
+                <w:rFonts w:asciiTheme="minorHAnsi" w:hAnsiTheme="minorHAnsi"/>
+                <w:sz w:val="28"/>
+                <w:szCs w:val="28"/>
+              </w:rPr>
+              <w:t xml:space="preserve"> </w:t>
+            </w:r>
+            <w:r>
+              <w:rPr>
+                <w:rFonts w:asciiTheme="minorHAnsi" w:hAnsiTheme="minorHAnsi"/>
+                <w:sz w:val="28"/>
+                <w:szCs w:val="28"/>
+                <w:highlight w:val="red"/>
+              </w:rPr>
+              <w:t>(8)</w:t>
+            </w:r>
+          </w:p>
+        </w:tc>
+        <w:tc>
+          <w:tcPr>
+            <w:tcW w:w="1710" w:type="dxa"/>
+          </w:tcPr>
+          <w:p>
+            <w:pPr>
+              <w:rPr>
+                <w:rFonts w:asciiTheme="minorHAnsi" w:hAnsiTheme="minorHAnsi"/>
+                <w:sz w:val="28"/>
+                <w:szCs w:val="28"/>
+              </w:rPr>
+            </w:pPr>
+            <w:r>
+              <w:rPr>
+                <w:rFonts w:asciiTheme="minorHAnsi" w:hAnsiTheme="minorHAnsi"/>
+                <w:sz w:val="28"/>
+                <w:szCs w:val="28"/>
+              </w:rPr>
+              <w:t xml:space="preserve">16 GB </w:t>
+            </w:r>
+          </w:p>
+          <w:p>
+            <w:pPr>
+              <w:rPr>
+                <w:rFonts w:asciiTheme="minorHAnsi" w:hAnsiTheme="minorHAnsi"/>
+                <w:sz w:val="28"/>
+                <w:szCs w:val="28"/>
+              </w:rPr>
+            </w:pPr>
+            <w:r>
+              <w:rPr>
+                <w:rFonts w:asciiTheme="minorHAnsi" w:hAnsiTheme="minorHAnsi"/>
+                <w:sz w:val="28"/>
+                <w:szCs w:val="28"/>
+              </w:rPr>
+              <w:t>1600 MHz DDR3</w:t>
+            </w:r>
+          </w:p>
+        </w:tc>
+        <w:tc>
+          <w:tcPr>
+            <w:tcW w:w="1705" w:type="dxa"/>
+          </w:tcPr>
+          <w:p>
+            <w:pPr>
+              <w:rPr>
+                <w:rFonts w:asciiTheme="minorHAnsi" w:hAnsiTheme="minorHAnsi"/>
+                <w:sz w:val="28"/>
+                <w:szCs w:val="28"/>
+              </w:rPr>
+            </w:pPr>
+          </w:p>
+        </w:tc>
+      </w:tr>
+    </w:tbl>
+    <w:p>
+      <w:pPr>
+        <w:ind w:firstLine="720"/>
+        <w:rPr>
+          <w:rFonts w:asciiTheme="minorHAnsi" w:hAnsiTheme="minorHAnsi"/>
+          <w:sz w:val="28"/>
+          <w:szCs w:val="28"/>
+        </w:rPr>
       </w:pPr>
       <w:r>
         <w:rPr>
           <w:rFonts w:asciiTheme="minorHAnsi" w:hAnsiTheme="minorHAnsi"/>
+          <w:sz w:val="28"/>
+          <w:szCs w:val="28"/>
+        </w:rPr>
+        <w:lastRenderedPageBreak/>
+        <w:t>The bulk training of the random forest models was run over the period of about a month</w:t>
+      </w:r>
+      <w:r>
+        <w:rPr>
+          <w:rFonts w:asciiTheme="minorHAnsi" w:hAnsiTheme="minorHAnsi"/>
+          <w:sz w:val="28"/>
+          <w:szCs w:val="28"/>
+        </w:rPr>
+        <w:t xml:space="preserve"> before the training programs were externally stopped. </w:t>
+      </w:r>
+      <w:r>
+        <w:rPr>
+          <w:rFonts w:asciiTheme="minorHAnsi" w:hAnsiTheme="minorHAnsi"/>
+          <w:sz w:val="28"/>
+          <w:szCs w:val="28"/>
+        </w:rPr>
+        <w:t xml:space="preserve"> </w:t>
+      </w:r>
+      <w:r>
+        <w:rPr>
+          <w:rFonts w:asciiTheme="minorHAnsi" w:hAnsiTheme="minorHAnsi"/>
+          <w:sz w:val="28"/>
+          <w:szCs w:val="28"/>
+        </w:rPr>
+        <w:t>A</w:t>
+      </w:r>
+      <w:r>
+        <w:rPr>
+          <w:rFonts w:asciiTheme="minorHAnsi" w:hAnsiTheme="minorHAnsi"/>
+          <w:sz w:val="28"/>
+          <w:szCs w:val="28"/>
+        </w:rPr>
+        <w:t xml:space="preserve"> </w:t>
+      </w:r>
+      <w:r>
+        <w:rPr>
+          <w:rFonts w:asciiTheme="minorHAnsi" w:hAnsiTheme="minorHAnsi"/>
+          <w:sz w:val="28"/>
+          <w:szCs w:val="28"/>
+        </w:rPr>
+        <w:t xml:space="preserve">combined </w:t>
+      </w:r>
+      <w:r>
+        <w:rPr>
+          <w:rFonts w:asciiTheme="minorHAnsi" w:hAnsiTheme="minorHAnsi"/>
+          <w:sz w:val="28"/>
+          <w:szCs w:val="28"/>
+        </w:rPr>
+        <w:t>training time of 125 days 17:38:38</w:t>
+      </w:r>
+      <w:r>
+        <w:rPr>
+          <w:rFonts w:asciiTheme="minorHAnsi" w:hAnsiTheme="minorHAnsi"/>
+          <w:sz w:val="28"/>
+          <w:szCs w:val="28"/>
+        </w:rPr>
+        <w:t xml:space="preserve"> </w:t>
+      </w:r>
+      <w:r>
+        <w:rPr>
+          <w:rFonts w:asciiTheme="minorHAnsi" w:hAnsiTheme="minorHAnsi"/>
+          <w:sz w:val="28"/>
+          <w:szCs w:val="28"/>
+        </w:rPr>
+        <w:t>was completed</w:t>
+      </w:r>
+      <w:r>
+        <w:rPr>
+          <w:rFonts w:asciiTheme="minorHAnsi" w:hAnsiTheme="minorHAnsi"/>
+          <w:sz w:val="28"/>
+          <w:szCs w:val="28"/>
+        </w:rPr>
+        <w:t xml:space="preserve"> during this period</w:t>
+      </w:r>
+      <w:r>
+        <w:rPr>
+          <w:rFonts w:asciiTheme="minorHAnsi" w:hAnsiTheme="minorHAnsi"/>
+          <w:sz w:val="28"/>
+          <w:szCs w:val="28"/>
+        </w:rPr>
+        <w:t xml:space="preserve">. </w:t>
+      </w:r>
+      <w:r>
+        <w:rPr>
+          <w:rFonts w:asciiTheme="minorHAnsi" w:hAnsiTheme="minorHAnsi"/>
+          <w:sz w:val="28"/>
+          <w:szCs w:val="28"/>
+        </w:rPr>
+        <w:t xml:space="preserve"> </w:t>
+      </w:r>
+      <w:r>
+        <w:rPr>
+          <w:rFonts w:asciiTheme="minorHAnsi" w:hAnsiTheme="minorHAnsi"/>
+          <w:sz w:val="28"/>
+          <w:szCs w:val="28"/>
+        </w:rPr>
+        <w:t xml:space="preserve">The order </w:t>
+      </w:r>
+      <w:r>
+        <w:rPr>
+          <w:rFonts w:asciiTheme="minorHAnsi" w:hAnsiTheme="minorHAnsi"/>
+          <w:sz w:val="28"/>
+          <w:szCs w:val="28"/>
+        </w:rPr>
+        <w:t>for</w:t>
+      </w:r>
+      <w:r>
+        <w:rPr>
+          <w:rFonts w:asciiTheme="minorHAnsi" w:hAnsiTheme="minorHAnsi"/>
+          <w:sz w:val="28"/>
+          <w:szCs w:val="28"/>
+        </w:rPr>
+        <w:t xml:space="preserve"> training took the number of estimators into account before any other hyperparameter. </w:t>
+      </w:r>
+      <w:r>
+        <w:rPr>
+          <w:rFonts w:asciiTheme="minorHAnsi" w:hAnsiTheme="minorHAnsi"/>
+          <w:sz w:val="28"/>
+          <w:szCs w:val="28"/>
+        </w:rPr>
+        <w:t>Therefor a</w:t>
+      </w:r>
+      <w:r>
+        <w:rPr>
+          <w:rFonts w:asciiTheme="minorHAnsi" w:hAnsiTheme="minorHAnsi"/>
+          <w:sz w:val="28"/>
+          <w:szCs w:val="28"/>
+        </w:rPr>
+        <w:t xml:space="preserve">ll 10 and 50 estimator models were run during the testing period while </w:t>
+      </w:r>
+      <w:r>
+        <w:rPr>
+          <w:rFonts w:asciiTheme="minorHAnsi" w:hAnsiTheme="minorHAnsi"/>
+          <w:sz w:val="28"/>
+          <w:szCs w:val="28"/>
+        </w:rPr>
+        <w:t xml:space="preserve">only </w:t>
+      </w:r>
+      <w:r>
+        <w:rPr>
+          <w:rFonts w:asciiTheme="minorHAnsi" w:hAnsiTheme="minorHAnsi"/>
+          <w:sz w:val="28"/>
+          <w:szCs w:val="28"/>
+        </w:rPr>
+        <w:t>~83% of all 100 estimator models were completed</w:t>
+      </w:r>
+      <w:r>
+        <w:rPr>
+          <w:rFonts w:asciiTheme="minorHAnsi" w:hAnsiTheme="minorHAnsi"/>
+          <w:sz w:val="28"/>
+          <w:szCs w:val="28"/>
+        </w:rPr>
+        <w:t xml:space="preserve"> before the training was </w:t>
+      </w:r>
+      <w:proofErr w:type="gramStart"/>
+      <w:r>
+        <w:rPr>
+          <w:rFonts w:asciiTheme="minorHAnsi" w:hAnsiTheme="minorHAnsi"/>
+          <w:sz w:val="28"/>
+          <w:szCs w:val="28"/>
+        </w:rPr>
+        <w:t>stopped.</w:t>
+      </w:r>
+      <w:r>
+        <w:rPr>
+          <w:rFonts w:asciiTheme="minorHAnsi" w:hAnsiTheme="minorHAnsi"/>
+          <w:sz w:val="28"/>
+          <w:szCs w:val="28"/>
+        </w:rPr>
+        <w:t>.</w:t>
+      </w:r>
+      <w:proofErr w:type="gramEnd"/>
+      <w:r>
+        <w:rPr>
+          <w:rFonts w:asciiTheme="minorHAnsi" w:hAnsiTheme="minorHAnsi"/>
+          <w:sz w:val="28"/>
+          <w:szCs w:val="28"/>
+        </w:rPr>
+        <w:t xml:space="preserve"> Figures 1 and 2 show how the model training times vary color coded by number of estimators</w:t>
+      </w:r>
+      <w:r>
+        <w:rPr>
+          <w:rFonts w:asciiTheme="minorHAnsi" w:hAnsiTheme="minorHAnsi"/>
+          <w:sz w:val="28"/>
+          <w:szCs w:val="28"/>
+        </w:rPr>
+        <w:t>.</w:t>
+      </w:r>
+    </w:p>
+    <w:p>
+      <w:pPr>
+        <w:rPr>
+          <w:rFonts w:asciiTheme="minorHAnsi" w:hAnsiTheme="minorHAnsi"/>
+          <w:sz w:val="28"/>
+          <w:szCs w:val="28"/>
+        </w:rPr>
+      </w:pPr>
+    </w:p>
+    <w:p>
+      <w:pPr>
+        <w:rPr>
+          <w:rFonts w:asciiTheme="minorHAnsi" w:hAnsiTheme="minorHAnsi"/>
+          <w:sz w:val="28"/>
+          <w:szCs w:val="28"/>
+        </w:rPr>
+      </w:pPr>
+      <w:r>
+        <w:rPr>
+          <w:rFonts w:asciiTheme="minorHAnsi" w:hAnsiTheme="minorHAnsi"/>
+          <w:sz w:val="28"/>
+          <w:szCs w:val="28"/>
+        </w:rPr>
+        <w:tab/>
+        <w:t xml:space="preserve">The accuracy of the models was measured two main </w:t>
+      </w:r>
+      <w:r>
+        <w:rPr>
+          <w:rFonts w:asciiTheme="minorHAnsi" w:hAnsiTheme="minorHAnsi"/>
+          <w:sz w:val="28"/>
+          <w:szCs w:val="28"/>
+        </w:rPr>
+        <w:t xml:space="preserve">statistics the mean difference (MD) from the original model, and the mean absolute difference (MAD) from the original model. </w:t>
+      </w:r>
+      <w:r>
+        <w:rPr>
+          <w:rFonts w:asciiTheme="minorHAnsi" w:hAnsiTheme="minorHAnsi"/>
+          <w:sz w:val="28"/>
+          <w:szCs w:val="28"/>
+        </w:rPr>
+        <w:t xml:space="preserve">Both of these values have to be used because the MD values all stay close to zero due to many positive and negative values being used to calculate the mean. The Mean Absolute Difference corrects this by taking the absolute value of the differences before calculating the mean there for giving a measure of how far off the random forest model is predicting. </w:t>
+      </w:r>
+      <w:r>
+        <w:rPr>
+          <w:rFonts w:asciiTheme="minorHAnsi" w:hAnsiTheme="minorHAnsi"/>
+          <w:sz w:val="28"/>
+          <w:szCs w:val="28"/>
+        </w:rPr>
+        <w:t xml:space="preserve">Figures 1 and 2 show </w:t>
+      </w:r>
+      <w:r>
+        <w:rPr>
+          <w:rFonts w:asciiTheme="minorHAnsi" w:hAnsiTheme="minorHAnsi"/>
+          <w:sz w:val="28"/>
+          <w:szCs w:val="28"/>
+        </w:rPr>
+        <w:t>this phenomenon</w:t>
+      </w:r>
+      <w:r>
+        <w:rPr>
+          <w:rFonts w:asciiTheme="minorHAnsi" w:hAnsiTheme="minorHAnsi"/>
+          <w:sz w:val="28"/>
+          <w:szCs w:val="28"/>
+        </w:rPr>
+        <w:t xml:space="preserve"> graphically. In figure 1 the points </w:t>
+      </w:r>
+      <w:r>
+        <w:rPr>
+          <w:rFonts w:asciiTheme="minorHAnsi" w:hAnsiTheme="minorHAnsi"/>
+          <w:sz w:val="28"/>
+          <w:szCs w:val="28"/>
+        </w:rPr>
+        <w:t>plotted</w:t>
+      </w:r>
+      <w:r>
+        <w:rPr>
+          <w:rFonts w:asciiTheme="minorHAnsi" w:hAnsiTheme="minorHAnsi"/>
+          <w:sz w:val="28"/>
+          <w:szCs w:val="28"/>
+        </w:rPr>
+        <w:t xml:space="preserve"> all show all numbers near zero while figure 2 shows numbers that  </w:t>
+      </w:r>
+    </w:p>
+    <w:p>
+      <w:pPr>
+        <w:rPr>
+          <w:rFonts w:asciiTheme="minorHAnsi" w:hAnsiTheme="minorHAnsi"/>
+          <w:sz w:val="28"/>
+          <w:szCs w:val="28"/>
+        </w:rPr>
+      </w:pPr>
+    </w:p>
+    <w:p>
+      <w:pPr>
+        <w:rPr>
+          <w:rFonts w:asciiTheme="minorHAnsi" w:hAnsiTheme="minorHAnsi"/>
+          <w:sz w:val="28"/>
+          <w:szCs w:val="28"/>
+        </w:rPr>
+      </w:pPr>
+    </w:p>
+    <w:p>
+      <w:pPr>
+        <w:keepNext/>
+        <w:rPr>
+          <w:rFonts w:asciiTheme="minorHAnsi" w:hAnsiTheme="minorHAnsi"/>
+        </w:rPr>
+      </w:pPr>
+    </w:p>
+    <w:p>
+      <w:pPr>
+        <w:pStyle w:val="Caption"/>
+        <w:keepNext/>
+      </w:pPr>
+      <w:r>
+        <w:rPr>
           <w:noProof/>
-          <w:sz w:val="28"/>
           <w:szCs w:val="28"/>
         </w:rPr>
         <w:drawing>
@@ -1605,10 +3393,7 @@
     <w:p>
       <w:pPr>
         <w:pStyle w:val="Caption"/>
-        <w:jc w:val="center"/>
-        <w:rPr>
-          <w:rFonts w:asciiTheme="minorHAnsi" w:hAnsiTheme="minorHAnsi"/>
-          <w:sz w:val="28"/>
+        <w:rPr>
           <w:szCs w:val="28"/>
         </w:rPr>
       </w:pPr>
@@ -1631,9 +3416,6 @@
         <w:t>1</w:t>
       </w:r>
       <w:r>
-        <w:rPr>
-          <w:noProof/>
-        </w:rPr>
         <w:fldChar w:fldCharType="end"/>
       </w:r>
       <w:r>
@@ -1651,6 +3433,7 @@
           <w:sz w:val="28"/>
           <w:szCs w:val="28"/>
         </w:rPr>
+        <w:lastRenderedPageBreak/>
         <w:drawing>
           <wp:inline distT="0" distB="0" distL="0" distR="0" wp14:anchorId="195F9C4C" wp14:editId="111F3CC4">
             <wp:extent cx="5943600" cy="3696335"/>
@@ -1697,10 +3480,7 @@
     <w:p>
       <w:pPr>
         <w:pStyle w:val="Caption"/>
-        <w:jc w:val="center"/>
-        <w:rPr>
-          <w:rFonts w:asciiTheme="minorHAnsi" w:hAnsiTheme="minorHAnsi"/>
-          <w:sz w:val="28"/>
+        <w:rPr>
           <w:szCs w:val="28"/>
         </w:rPr>
       </w:pPr>
@@ -1746,7 +3526,6 @@
           <w:sz w:val="28"/>
           <w:szCs w:val="28"/>
         </w:rPr>
-        <w:lastRenderedPageBreak/>
         <w:tab/>
         <w:t>The best model was chosen by sorting the models by the mean of their absolute differences</w:t>
       </w:r>
@@ -1756,23 +3535,65 @@
           <w:sz w:val="28"/>
           <w:szCs w:val="28"/>
         </w:rPr>
-        <w:t xml:space="preserve"> (MAD)</w:t>
-      </w:r>
-      <w:r>
-        <w:rPr>
-          <w:rFonts w:asciiTheme="minorHAnsi" w:hAnsiTheme="minorHAnsi"/>
-          <w:sz w:val="28"/>
-          <w:szCs w:val="28"/>
-        </w:rPr>
-        <w:t xml:space="preserve"> from the original model. </w:t>
-      </w:r>
-      <w:r>
-        <w:rPr>
-          <w:rFonts w:asciiTheme="minorHAnsi" w:hAnsiTheme="minorHAnsi"/>
-          <w:sz w:val="28"/>
-          <w:szCs w:val="28"/>
-        </w:rPr>
-        <w:t>The top performing model have low MAD values.</w:t>
+        <w:t xml:space="preserve"> </w:t>
+      </w:r>
+      <w:r>
+        <w:rPr>
+          <w:rFonts w:asciiTheme="minorHAnsi" w:hAnsiTheme="minorHAnsi"/>
+          <w:sz w:val="28"/>
+          <w:szCs w:val="28"/>
+        </w:rPr>
+        <w:t xml:space="preserve">from the original model. </w:t>
+      </w:r>
+      <w:r>
+        <w:rPr>
+          <w:rFonts w:asciiTheme="minorHAnsi" w:hAnsiTheme="minorHAnsi"/>
+          <w:sz w:val="28"/>
+          <w:szCs w:val="28"/>
+        </w:rPr>
+        <w:t xml:space="preserve">This measure was used as it gives a better indication of how far off the Random Forest Model Predictions are. </w:t>
+      </w:r>
+      <w:r>
+        <w:rPr>
+          <w:rFonts w:asciiTheme="minorHAnsi" w:hAnsiTheme="minorHAnsi"/>
+          <w:sz w:val="28"/>
+          <w:szCs w:val="28"/>
+        </w:rPr>
+        <w:t xml:space="preserve"> </w:t>
+      </w:r>
+      <w:r>
+        <w:rPr>
+          <w:rFonts w:asciiTheme="minorHAnsi" w:hAnsiTheme="minorHAnsi"/>
+          <w:sz w:val="28"/>
+          <w:szCs w:val="28"/>
+        </w:rPr>
+        <w:t xml:space="preserve">High accuracy </w:t>
+      </w:r>
+      <w:r>
+        <w:rPr>
+          <w:rFonts w:asciiTheme="minorHAnsi" w:hAnsiTheme="minorHAnsi"/>
+          <w:sz w:val="28"/>
+          <w:szCs w:val="28"/>
+        </w:rPr>
+        <w:t xml:space="preserve">model </w:t>
+      </w:r>
+      <w:proofErr w:type="gramStart"/>
+      <w:r>
+        <w:rPr>
+          <w:rFonts w:asciiTheme="minorHAnsi" w:hAnsiTheme="minorHAnsi"/>
+          <w:sz w:val="28"/>
+          <w:szCs w:val="28"/>
+        </w:rPr>
+        <w:t>have</w:t>
+      </w:r>
+      <w:proofErr w:type="gramEnd"/>
+      <w:r>
+        <w:rPr>
+          <w:rFonts w:asciiTheme="minorHAnsi" w:hAnsiTheme="minorHAnsi"/>
+          <w:sz w:val="28"/>
+          <w:szCs w:val="28"/>
+        </w:rPr>
+        <w:t xml:space="preserve"> low MAD values.</w:t>
       </w:r>
       <w:r>
         <w:rPr>
@@ -1804,25 +3625,113 @@
           <w:sz w:val="28"/>
           <w:szCs w:val="28"/>
         </w:rPr>
-        <w:t xml:space="preserve">. These models all had similar performance over time as well as shown in figure (FTOP). The best model was selected because it had the lowest </w:t>
-      </w:r>
-      <w:proofErr w:type="spellStart"/>
-      <w:r>
-        <w:rPr>
-          <w:rFonts w:asciiTheme="minorHAnsi" w:hAnsiTheme="minorHAnsi"/>
-          <w:sz w:val="28"/>
-          <w:szCs w:val="28"/>
-        </w:rPr>
-        <w:t>MADness</w:t>
-      </w:r>
-      <w:proofErr w:type="spellEnd"/>
-      <w:r>
-        <w:rPr>
-          <w:rFonts w:asciiTheme="minorHAnsi" w:hAnsiTheme="minorHAnsi"/>
-          <w:sz w:val="28"/>
-          <w:szCs w:val="28"/>
-        </w:rPr>
-        <w:t xml:space="preserve">, other models in table (MADT) and figure (FTOP) were selected semi randomly. The hyperparameters from best model were used as the base of all the sensitivity analysis performed. </w:t>
+        <w:t xml:space="preserve">. These models all had similar </w:t>
+      </w:r>
+      <w:r>
+        <w:rPr>
+          <w:rFonts w:asciiTheme="minorHAnsi" w:hAnsiTheme="minorHAnsi"/>
+          <w:sz w:val="28"/>
+          <w:szCs w:val="28"/>
+        </w:rPr>
+        <w:t xml:space="preserve">accuracy when applied to the study area for various years in the training period as </w:t>
+      </w:r>
+      <w:r>
+        <w:rPr>
+          <w:rFonts w:asciiTheme="minorHAnsi" w:hAnsiTheme="minorHAnsi"/>
+          <w:sz w:val="28"/>
+          <w:szCs w:val="28"/>
+        </w:rPr>
+        <w:t xml:space="preserve">shown in figure (FTOP). </w:t>
+      </w:r>
+      <w:r>
+        <w:rPr>
+          <w:rFonts w:asciiTheme="minorHAnsi" w:hAnsiTheme="minorHAnsi"/>
+          <w:sz w:val="28"/>
+          <w:szCs w:val="28"/>
+        </w:rPr>
+        <w:t xml:space="preserve"> </w:t>
+      </w:r>
+      <w:r>
+        <w:rPr>
+          <w:rFonts w:asciiTheme="minorHAnsi" w:hAnsiTheme="minorHAnsi"/>
+          <w:sz w:val="28"/>
+          <w:szCs w:val="28"/>
+        </w:rPr>
+        <w:t xml:space="preserve">The </w:t>
+      </w:r>
+      <w:r>
+        <w:rPr>
+          <w:rFonts w:asciiTheme="minorHAnsi" w:hAnsiTheme="minorHAnsi"/>
+          <w:sz w:val="28"/>
+          <w:szCs w:val="28"/>
+        </w:rPr>
+        <w:t>‘</w:t>
+      </w:r>
+      <w:r>
+        <w:rPr>
+          <w:rFonts w:asciiTheme="minorHAnsi" w:hAnsiTheme="minorHAnsi"/>
+          <w:sz w:val="28"/>
+          <w:szCs w:val="28"/>
+        </w:rPr>
+        <w:t>best</w:t>
+      </w:r>
+      <w:r>
+        <w:rPr>
+          <w:rFonts w:asciiTheme="minorHAnsi" w:hAnsiTheme="minorHAnsi"/>
+          <w:sz w:val="28"/>
+          <w:szCs w:val="28"/>
+        </w:rPr>
+        <w:t>’</w:t>
+      </w:r>
+      <w:r>
+        <w:rPr>
+          <w:rFonts w:asciiTheme="minorHAnsi" w:hAnsiTheme="minorHAnsi"/>
+          <w:sz w:val="28"/>
+          <w:szCs w:val="28"/>
+        </w:rPr>
+        <w:t xml:space="preserve"> model was selected because it had the lowest MAD</w:t>
+      </w:r>
+      <w:r>
+        <w:rPr>
+          <w:rFonts w:asciiTheme="minorHAnsi" w:hAnsiTheme="minorHAnsi"/>
+          <w:sz w:val="28"/>
+          <w:szCs w:val="28"/>
+        </w:rPr>
+        <w:t xml:space="preserve"> value</w:t>
+      </w:r>
+      <w:r>
+        <w:rPr>
+          <w:rFonts w:asciiTheme="minorHAnsi" w:hAnsiTheme="minorHAnsi"/>
+          <w:sz w:val="28"/>
+          <w:szCs w:val="28"/>
+        </w:rPr>
+        <w:t>, other models in table (MADT) and figure (FTOP) were selected semi randomly. The hyperparameters from best model</w:t>
+      </w:r>
+      <w:r>
+        <w:rPr>
+          <w:rFonts w:asciiTheme="minorHAnsi" w:hAnsiTheme="minorHAnsi"/>
+          <w:sz w:val="28"/>
+          <w:szCs w:val="28"/>
+        </w:rPr>
+        <w:t>, now called the baseline Random Forest model,</w:t>
+      </w:r>
+      <w:bookmarkStart w:id="4" w:name="_GoBack"/>
+      <w:bookmarkEnd w:id="4"/>
+      <w:r>
+        <w:rPr>
+          <w:rFonts w:asciiTheme="minorHAnsi" w:hAnsiTheme="minorHAnsi"/>
+          <w:sz w:val="28"/>
+          <w:szCs w:val="28"/>
+        </w:rPr>
+        <w:t xml:space="preserve"> were used as the base of all the sensitivity analysis performed</w:t>
+      </w:r>
+      <w:r>
+        <w:rPr>
+          <w:rFonts w:asciiTheme="minorHAnsi" w:hAnsiTheme="minorHAnsi"/>
+          <w:sz w:val="28"/>
+          <w:szCs w:val="28"/>
+        </w:rPr>
+        <w:t>.</w:t>
       </w:r>
     </w:p>
     <w:p>
@@ -2281,7 +4190,6 @@
   <w:style w:type="character" w:default="1" w:styleId="DefaultParagraphFont">
     <w:name w:val="Default Paragraph Font"/>
     <w:uiPriority w:val="1"/>
-    <w:semiHidden/>
     <w:unhideWhenUsed/>
   </w:style>
   <w:style w:type="table" w:default="1" w:styleId="TableNormal">
@@ -2338,17 +4246,94 @@
     <w:uiPriority w:val="35"/>
     <w:unhideWhenUsed/>
     <w:qFormat/>
-    <w:rsid w:val="00414D16"/>
+    <w:rsid w:val="00BD1391"/>
     <w:pPr>
       <w:spacing w:after="200"/>
+      <w:jc w:val="center"/>
     </w:pPr>
     <w:rPr>
+      <w:rFonts w:asciiTheme="minorHAnsi" w:hAnsiTheme="minorHAnsi"/>
       <w:i/>
       <w:iCs/>
-      <w:color w:val="44546A" w:themeColor="text2"/>
-      <w:sz w:val="18"/>
+      <w:sz w:val="28"/>
       <w:szCs w:val="18"/>
     </w:rPr>
+  </w:style>
+  <w:style w:type="table" w:styleId="TableGridLight">
+    <w:name w:val="Grid Table Light"/>
+    <w:basedOn w:val="TableNormal"/>
+    <w:uiPriority w:val="40"/>
+    <w:rsid w:val="00D64999"/>
+    <w:tblPr>
+      <w:tblBorders>
+        <w:top w:val="single" w:sz="4" w:space="0" w:color="BFBFBF" w:themeColor="background1" w:themeShade="BF"/>
+        <w:left w:val="single" w:sz="4" w:space="0" w:color="BFBFBF" w:themeColor="background1" w:themeShade="BF"/>
+        <w:bottom w:val="single" w:sz="4" w:space="0" w:color="BFBFBF" w:themeColor="background1" w:themeShade="BF"/>
+        <w:right w:val="single" w:sz="4" w:space="0" w:color="BFBFBF" w:themeColor="background1" w:themeShade="BF"/>
+        <w:insideH w:val="single" w:sz="4" w:space="0" w:color="BFBFBF" w:themeColor="background1" w:themeShade="BF"/>
+        <w:insideV w:val="single" w:sz="4" w:space="0" w:color="BFBFBF" w:themeColor="background1" w:themeShade="BF"/>
+      </w:tblBorders>
+    </w:tblPr>
+  </w:style>
+  <w:style w:type="table" w:styleId="PlainTable1">
+    <w:name w:val="Plain Table 1"/>
+    <w:basedOn w:val="TableNormal"/>
+    <w:uiPriority w:val="41"/>
+    <w:rsid w:val="00D64999"/>
+    <w:tblPr>
+      <w:tblStyleRowBandSize w:val="1"/>
+      <w:tblStyleColBandSize w:val="1"/>
+      <w:tblBorders>
+        <w:top w:val="single" w:sz="4" w:space="0" w:color="BFBFBF" w:themeColor="background1" w:themeShade="BF"/>
+        <w:left w:val="single" w:sz="4" w:space="0" w:color="BFBFBF" w:themeColor="background1" w:themeShade="BF"/>
+        <w:bottom w:val="single" w:sz="4" w:space="0" w:color="BFBFBF" w:themeColor="background1" w:themeShade="BF"/>
+        <w:right w:val="single" w:sz="4" w:space="0" w:color="BFBFBF" w:themeColor="background1" w:themeShade="BF"/>
+        <w:insideH w:val="single" w:sz="4" w:space="0" w:color="BFBFBF" w:themeColor="background1" w:themeShade="BF"/>
+        <w:insideV w:val="single" w:sz="4" w:space="0" w:color="BFBFBF" w:themeColor="background1" w:themeShade="BF"/>
+      </w:tblBorders>
+    </w:tblPr>
+    <w:tblStylePr w:type="firstRow">
+      <w:rPr>
+        <w:b/>
+        <w:bCs/>
+      </w:rPr>
+    </w:tblStylePr>
+    <w:tblStylePr w:type="lastRow">
+      <w:rPr>
+        <w:b/>
+        <w:bCs/>
+      </w:rPr>
+      <w:tblPr/>
+      <w:tcPr>
+        <w:tcBorders>
+          <w:top w:val="double" w:sz="4" w:space="0" w:color="BFBFBF" w:themeColor="background1" w:themeShade="BF"/>
+        </w:tcBorders>
+      </w:tcPr>
+    </w:tblStylePr>
+    <w:tblStylePr w:type="firstCol">
+      <w:rPr>
+        <w:b/>
+        <w:bCs/>
+      </w:rPr>
+    </w:tblStylePr>
+    <w:tblStylePr w:type="lastCol">
+      <w:rPr>
+        <w:b/>
+        <w:bCs/>
+      </w:rPr>
+    </w:tblStylePr>
+    <w:tblStylePr w:type="band1Vert">
+      <w:tblPr/>
+      <w:tcPr>
+        <w:shd w:val="clear" w:color="auto" w:fill="F2F2F2" w:themeFill="background1" w:themeFillShade="F2"/>
+      </w:tcPr>
+    </w:tblStylePr>
+    <w:tblStylePr w:type="band1Horz">
+      <w:tblPr/>
+      <w:tcPr>
+        <w:shd w:val="clear" w:color="auto" w:fill="F2F2F2" w:themeFill="background1" w:themeFillShade="F2"/>
+      </w:tcPr>
+    </w:tblStylePr>
   </w:style>
 </w:styles>
 </file>
@@ -2641,7 +4626,7 @@
 </file>
 
 <file path=customXml/itemProps1.xml><?xml version="1.0" encoding="utf-8"?>
-<ds:datastoreItem xmlns:ds="http://schemas.openxmlformats.org/officeDocument/2006/customXml" ds:itemID="{9710C793-803D-6C4F-BFB4-CA9D4BF8054D}">
+<ds:datastoreItem xmlns:ds="http://schemas.openxmlformats.org/officeDocument/2006/customXml" ds:itemID="{4BA00FA7-8D5F-1B4D-AA6E-EAD19A1B51FD}">
   <ds:schemaRefs>
     <ds:schemaRef ds:uri="http://schemas.openxmlformats.org/officeDocument/2006/bibliography"/>
   </ds:schemaRefs>

</xml_diff>